<commit_message>
yıllık rapor ilk kısım eklendi
</commit_message>
<xml_diff>
--- a/yıllık rapor.docx
+++ b/yıllık rapor.docx
@@ -4,6 +4,1033 @@
   <w:body>
     <w:p>
       <w:pPr>
+        <w:pStyle w:val="Heading1"/>
+        <w:jc w:val="center"/>
+        <w:rPr>
+          <w:lang w:val="tr-TR"/>
+        </w:rPr>
+      </w:pPr>
+      <w:r>
+        <w:rPr>
+          <w:lang w:val="tr-TR"/>
+        </w:rPr>
+        <w:t>RESEARCH LEAGUE</w:t>
+      </w:r>
+    </w:p>
+    <w:p>
+      <w:pPr>
+        <w:pStyle w:val="Heading1"/>
+        <w:jc w:val="center"/>
+        <w:rPr>
+          <w:lang w:val="tr-TR"/>
+        </w:rPr>
+      </w:pPr>
+      <w:r>
+        <w:rPr>
+          <w:lang w:val="tr-TR"/>
+        </w:rPr>
+        <w:t>YILLIK ÇALIŞMA RAPORU</w:t>
+      </w:r>
+    </w:p>
+    <w:p>
+      <w:pPr>
+        <w:pStyle w:val="Subtitle"/>
+        <w:jc w:val="center"/>
+        <w:rPr>
+          <w:lang w:val="tr-TR"/>
+        </w:rPr>
+      </w:pPr>
+      <w:r>
+        <w:rPr>
+          <w:lang w:val="tr-TR"/>
+        </w:rPr>
+        <w:t>Göksenin Hande BAYAZIT</w:t>
+      </w:r>
+    </w:p>
+    <w:p>
+      <w:pPr>
+        <w:pStyle w:val="Subtitle"/>
+        <w:jc w:val="center"/>
+        <w:rPr>
+          <w:lang w:val="tr-TR"/>
+        </w:rPr>
+      </w:pPr>
+      <w:r>
+        <w:rPr>
+          <w:lang w:val="tr-TR"/>
+        </w:rPr>
+        <w:t>Haziran 2018</w:t>
+      </w:r>
+    </w:p>
+    <w:p>
+      <w:pPr>
+        <w:rPr>
+          <w:lang w:val="tr-TR"/>
+        </w:rPr>
+      </w:pPr>
+    </w:p>
+    <w:p>
+      <w:pPr>
+        <w:ind w:firstLine="360"/>
+        <w:rPr>
+          <w:lang w:val="tr-TR"/>
+        </w:rPr>
+      </w:pPr>
+      <w:r>
+        <w:rPr>
+          <w:lang w:val="tr-TR"/>
+        </w:rPr>
+        <w:t xml:space="preserve">Bu rapor, 2017-2018 akademik yılında </w:t>
+      </w:r>
+      <w:proofErr w:type="spellStart"/>
+      <w:r>
+        <w:rPr>
+          <w:lang w:val="tr-TR"/>
+        </w:rPr>
+        <w:t>Research</w:t>
+      </w:r>
+      <w:proofErr w:type="spellEnd"/>
+      <w:r>
+        <w:rPr>
+          <w:lang w:val="tr-TR"/>
+        </w:rPr>
+        <w:t xml:space="preserve"> </w:t>
+      </w:r>
+      <w:proofErr w:type="spellStart"/>
+      <w:r>
+        <w:rPr>
+          <w:lang w:val="tr-TR"/>
+        </w:rPr>
+        <w:t>League</w:t>
+      </w:r>
+      <w:proofErr w:type="spellEnd"/>
+      <w:r>
+        <w:rPr>
+          <w:lang w:val="tr-TR"/>
+        </w:rPr>
+        <w:t xml:space="preserve"> (RL) bünyesinde özellikle elektrik makine tasarım ve analizi bünyesinde yaptığım çalışmaları içermektedir. Raporun içeriği kısaca:</w:t>
+      </w:r>
+    </w:p>
+    <w:p>
+      <w:pPr>
+        <w:pStyle w:val="ListParagraph"/>
+        <w:numPr>
+          <w:ilvl w:val="0"/>
+          <w:numId w:val="1"/>
+        </w:numPr>
+        <w:rPr>
+          <w:lang w:val="tr-TR"/>
+        </w:rPr>
+      </w:pPr>
+      <w:r>
+        <w:rPr>
+          <w:lang w:val="tr-TR"/>
+        </w:rPr>
+        <w:t xml:space="preserve">Maxwell2D ve </w:t>
+      </w:r>
+      <w:proofErr w:type="spellStart"/>
+      <w:r>
+        <w:rPr>
+          <w:lang w:val="tr-TR"/>
+        </w:rPr>
+        <w:t>Rmxprt</w:t>
+      </w:r>
+      <w:proofErr w:type="spellEnd"/>
+      <w:r>
+        <w:rPr>
+          <w:lang w:val="tr-TR"/>
+        </w:rPr>
+        <w:t xml:space="preserve"> kullanımı hakkında ufak ipuçları</w:t>
+      </w:r>
+    </w:p>
+    <w:p>
+      <w:pPr>
+        <w:pStyle w:val="ListParagraph"/>
+        <w:numPr>
+          <w:ilvl w:val="0"/>
+          <w:numId w:val="1"/>
+        </w:numPr>
+        <w:rPr>
+          <w:lang w:val="tr-TR"/>
+        </w:rPr>
+      </w:pPr>
+      <w:r>
+        <w:rPr>
+          <w:lang w:val="tr-TR"/>
+        </w:rPr>
+        <w:t xml:space="preserve">IMMD projesinde kullanılan motorun tasarlanma süreci ve tasarım koşulları hakkında </w:t>
+      </w:r>
+      <w:r>
+        <w:rPr>
+          <w:lang w:val="tr-TR"/>
+        </w:rPr>
+        <w:t>bilgi</w:t>
+      </w:r>
+    </w:p>
+    <w:p>
+      <w:pPr>
+        <w:rPr>
+          <w:lang w:val="tr-TR"/>
+        </w:rPr>
+      </w:pPr>
+      <w:proofErr w:type="gramStart"/>
+      <w:r>
+        <w:rPr>
+          <w:lang w:val="tr-TR"/>
+        </w:rPr>
+        <w:t>şeklinde</w:t>
+      </w:r>
+      <w:proofErr w:type="gramEnd"/>
+      <w:r>
+        <w:rPr>
+          <w:lang w:val="tr-TR"/>
+        </w:rPr>
+        <w:t xml:space="preserve"> özetlenebilir.</w:t>
+      </w:r>
+    </w:p>
+    <w:p>
+      <w:pPr>
+        <w:rPr>
+          <w:lang w:val="tr-TR"/>
+        </w:rPr>
+      </w:pPr>
+    </w:p>
+    <w:p>
+      <w:pPr>
+        <w:pStyle w:val="Heading2"/>
+        <w:numPr>
+          <w:ilvl w:val="0"/>
+          <w:numId w:val="2"/>
+        </w:numPr>
+        <w:rPr>
+          <w:lang w:val="tr-TR"/>
+        </w:rPr>
+      </w:pPr>
+      <w:proofErr w:type="spellStart"/>
+      <w:r>
+        <w:rPr>
+          <w:lang w:val="tr-TR"/>
+        </w:rPr>
+        <w:t>Maxwell</w:t>
+      </w:r>
+      <w:proofErr w:type="spellEnd"/>
+      <w:r>
+        <w:rPr>
+          <w:lang w:val="tr-TR"/>
+        </w:rPr>
+        <w:t xml:space="preserve"> Kullanımı</w:t>
+      </w:r>
+    </w:p>
+    <w:p>
+      <w:pPr>
+        <w:ind w:firstLine="360"/>
+        <w:rPr>
+          <w:lang w:val="tr-TR"/>
+        </w:rPr>
+      </w:pPr>
+      <w:r>
+        <w:rPr>
+          <w:lang w:val="tr-TR"/>
+        </w:rPr>
+        <w:t>RL için makine tasarımı alanında çalışmayı düşünen öğrenciler ilk görevlerinde (</w:t>
+      </w:r>
+      <w:proofErr w:type="spellStart"/>
+      <w:r>
+        <w:rPr>
+          <w:lang w:val="tr-TR"/>
+        </w:rPr>
+        <w:t>challenge</w:t>
+      </w:r>
+      <w:proofErr w:type="spellEnd"/>
+      <w:r>
+        <w:rPr>
+          <w:lang w:val="tr-TR"/>
+        </w:rPr>
+        <w:t xml:space="preserve">) </w:t>
+      </w:r>
+      <w:r>
+        <w:rPr>
+          <w:lang w:val="tr-TR"/>
+        </w:rPr>
+        <w:t xml:space="preserve">FEMM veya </w:t>
+      </w:r>
+      <w:proofErr w:type="spellStart"/>
+      <w:r>
+        <w:rPr>
+          <w:lang w:val="tr-TR"/>
+        </w:rPr>
+        <w:t>Maxwell</w:t>
+      </w:r>
+      <w:proofErr w:type="spellEnd"/>
+      <w:r>
+        <w:rPr>
+          <w:lang w:val="tr-TR"/>
+        </w:rPr>
+        <w:t xml:space="preserve"> kullandıkları için </w:t>
+      </w:r>
+      <w:proofErr w:type="spellStart"/>
+      <w:r>
+        <w:rPr>
+          <w:lang w:val="tr-TR"/>
+        </w:rPr>
+        <w:t>finite</w:t>
+      </w:r>
+      <w:proofErr w:type="spellEnd"/>
+      <w:r>
+        <w:rPr>
+          <w:lang w:val="tr-TR"/>
+        </w:rPr>
+        <w:t xml:space="preserve"> element </w:t>
+      </w:r>
+      <w:proofErr w:type="spellStart"/>
+      <w:r>
+        <w:rPr>
+          <w:lang w:val="tr-TR"/>
+        </w:rPr>
+        <w:t>analysis</w:t>
+      </w:r>
+      <w:proofErr w:type="spellEnd"/>
+      <w:r>
+        <w:rPr>
+          <w:lang w:val="tr-TR"/>
+        </w:rPr>
+        <w:t xml:space="preserve"> (FEA) mantığına aşina olacaktır. </w:t>
+      </w:r>
+      <w:proofErr w:type="spellStart"/>
+      <w:r>
+        <w:rPr>
+          <w:lang w:val="tr-TR"/>
+        </w:rPr>
+        <w:t>Maxwell</w:t>
+      </w:r>
+      <w:proofErr w:type="spellEnd"/>
+      <w:r>
+        <w:rPr>
+          <w:lang w:val="tr-TR"/>
+        </w:rPr>
+        <w:t xml:space="preserve"> </w:t>
+      </w:r>
+      <w:proofErr w:type="spellStart"/>
+      <w:r>
+        <w:rPr>
+          <w:lang w:val="tr-TR"/>
+        </w:rPr>
+        <w:t>FEMM’e</w:t>
+      </w:r>
+      <w:proofErr w:type="spellEnd"/>
+      <w:r>
+        <w:rPr>
+          <w:lang w:val="tr-TR"/>
+        </w:rPr>
+        <w:t xml:space="preserve"> göre biraz daha karışık olsa da kurcalayarak ve pratik yaparak kısa bir sürede analizleri yapıp yorumlayabilecek kadar bilgi sahibi olunabilecek bir program. Bu sürede bazı </w:t>
+      </w:r>
+      <w:proofErr w:type="spellStart"/>
+      <w:r>
+        <w:rPr>
+          <w:lang w:val="tr-TR"/>
+        </w:rPr>
+        <w:t>YouTube</w:t>
+      </w:r>
+      <w:proofErr w:type="spellEnd"/>
+      <w:r>
+        <w:rPr>
+          <w:lang w:val="tr-TR"/>
+        </w:rPr>
+        <w:t xml:space="preserve"> kanalları da </w:t>
+      </w:r>
+      <w:r>
+        <w:rPr>
+          <w:b/>
+          <w:bCs/>
+          <w:lang w:val="tr-TR"/>
+        </w:rPr>
+        <w:t>destek almak için</w:t>
+      </w:r>
+      <w:r>
+        <w:rPr>
+          <w:b/>
+          <w:bCs/>
+          <w:lang w:val="tr-TR"/>
+        </w:rPr>
+        <w:t xml:space="preserve"> </w:t>
+      </w:r>
+      <w:r>
+        <w:rPr>
+          <w:lang w:val="tr-TR"/>
+        </w:rPr>
+        <w:t>faydalı olabilir (</w:t>
+      </w:r>
+      <w:proofErr w:type="spellStart"/>
+      <w:r>
+        <w:rPr>
+          <w:lang w:val="tr-TR"/>
+        </w:rPr>
+        <w:t>Örn</w:t>
+      </w:r>
+      <w:proofErr w:type="spellEnd"/>
+      <w:r>
+        <w:rPr>
+          <w:lang w:val="tr-TR"/>
+        </w:rPr>
+        <w:t xml:space="preserve">: </w:t>
+      </w:r>
+      <w:hyperlink r:id="rId8" w:history="1">
+        <w:proofErr w:type="spellStart"/>
+        <w:r>
+          <w:rPr>
+            <w:rStyle w:val="Hyperlink"/>
+            <w:lang w:val="tr-TR"/>
+          </w:rPr>
+          <w:t>kamyar</w:t>
+        </w:r>
+        <w:proofErr w:type="spellEnd"/>
+        <w:r>
+          <w:rPr>
+            <w:rStyle w:val="Hyperlink"/>
+            <w:lang w:val="tr-TR"/>
+          </w:rPr>
+          <w:t xml:space="preserve"> K</w:t>
+        </w:r>
+      </w:hyperlink>
+      <w:r>
+        <w:rPr>
+          <w:lang w:val="tr-TR"/>
+        </w:rPr>
+        <w:t xml:space="preserve">) ancak </w:t>
+      </w:r>
+      <w:r>
+        <w:rPr>
+          <w:b/>
+          <w:bCs/>
+          <w:lang w:val="tr-TR"/>
+        </w:rPr>
+        <w:t xml:space="preserve">bu videoların içeriği güzel olsa da biraz uzun ve harcanan vakte karşılık öğrenilen bilgi az olduğu için ben çok verimli bulmuyorum, sadece </w:t>
+      </w:r>
+      <w:proofErr w:type="spellStart"/>
+      <w:r>
+        <w:rPr>
+          <w:b/>
+          <w:bCs/>
+          <w:lang w:val="tr-TR"/>
+        </w:rPr>
+        <w:t>tutorial</w:t>
+      </w:r>
+      <w:proofErr w:type="spellEnd"/>
+      <w:r>
+        <w:rPr>
+          <w:b/>
+          <w:bCs/>
+          <w:lang w:val="tr-TR"/>
+        </w:rPr>
+        <w:t xml:space="preserve"> izleyerek öğrenmeyi tavsiye etmiyorum.</w:t>
+      </w:r>
+      <w:r>
+        <w:rPr>
+          <w:lang w:val="tr-TR"/>
+        </w:rPr>
+        <w:t xml:space="preserve"> Zaten en iyi öğrenme metodunun uygulayarak öğrenme olduğunu düşünüyorum.</w:t>
+      </w:r>
+    </w:p>
+    <w:p>
+      <w:pPr>
+        <w:ind w:firstLine="360"/>
+        <w:rPr>
+          <w:lang w:val="tr-TR"/>
+        </w:rPr>
+      </w:pPr>
+      <w:proofErr w:type="spellStart"/>
+      <w:r>
+        <w:rPr>
+          <w:lang w:val="tr-TR"/>
+        </w:rPr>
+        <w:t>Maxwell</w:t>
+      </w:r>
+      <w:proofErr w:type="spellEnd"/>
+      <w:r>
+        <w:rPr>
+          <w:lang w:val="tr-TR"/>
+        </w:rPr>
+        <w:t xml:space="preserve"> kullanmayı öğrenirken benim izlediğim yol önce hazırda var olan bir modelin analizini yapıp onun üzerinde ufak değişiklikler </w:t>
+      </w:r>
+      <w:r>
+        <w:rPr>
+          <w:lang w:val="tr-TR"/>
+        </w:rPr>
+        <w:t xml:space="preserve">yaparak sonuçları yorumlamak oldu. Bunun </w:t>
+      </w:r>
+      <w:r>
+        <w:rPr>
+          <w:lang w:val="tr-TR"/>
+        </w:rPr>
+        <w:lastRenderedPageBreak/>
+        <w:t xml:space="preserve">için IMMD projesindeki motorun tasarım dosyasının versiyonlarından bir tanesini bu raporun da içinde olduğu </w:t>
+      </w:r>
+      <w:proofErr w:type="spellStart"/>
+      <w:r>
+        <w:rPr>
+          <w:lang w:val="tr-TR"/>
+        </w:rPr>
+        <w:t>GitHub</w:t>
+      </w:r>
+      <w:proofErr w:type="spellEnd"/>
+      <w:r>
+        <w:rPr>
+          <w:lang w:val="tr-TR"/>
+        </w:rPr>
+        <w:t xml:space="preserve"> </w:t>
+      </w:r>
+      <w:proofErr w:type="spellStart"/>
+      <w:r>
+        <w:rPr>
+          <w:lang w:val="tr-TR"/>
+        </w:rPr>
+        <w:t>repo’suna</w:t>
+      </w:r>
+      <w:proofErr w:type="spellEnd"/>
+      <w:r>
+        <w:rPr>
+          <w:lang w:val="tr-TR"/>
+        </w:rPr>
+        <w:t xml:space="preserve"> ekliyorum (</w:t>
+      </w:r>
+      <w:hyperlink r:id="rId9" w:history="1">
+        <w:r>
+          <w:rPr>
+            <w:rStyle w:val="Hyperlink"/>
+            <w:lang w:val="tr-TR"/>
+          </w:rPr>
+          <w:t>8kw.aedt</w:t>
+        </w:r>
+      </w:hyperlink>
+      <w:r>
+        <w:rPr>
+          <w:lang w:val="tr-TR"/>
+        </w:rPr>
+        <w:t>).</w:t>
+      </w:r>
+      <w:r>
+        <w:rPr>
+          <w:lang w:val="tr-TR"/>
+        </w:rPr>
+        <w:t xml:space="preserve"> </w:t>
+      </w:r>
+      <w:r>
+        <w:rPr>
+          <w:lang w:val="tr-TR"/>
+        </w:rPr>
+        <w:t xml:space="preserve">Bu dosyanın içinde hem 2D hem de </w:t>
+      </w:r>
+      <w:proofErr w:type="spellStart"/>
+      <w:r>
+        <w:rPr>
+          <w:lang w:val="tr-TR"/>
+        </w:rPr>
+        <w:t>Rmxprt</w:t>
+      </w:r>
+      <w:proofErr w:type="spellEnd"/>
+      <w:r>
+        <w:rPr>
+          <w:lang w:val="tr-TR"/>
+        </w:rPr>
+        <w:t xml:space="preserve"> tasarımları olduğu için ikisi üzerinde de çalışılıp sonuçlar karşılaştırılabilir.</w:t>
+      </w:r>
+    </w:p>
+    <w:p>
+      <w:pPr>
+        <w:ind w:firstLine="360"/>
+        <w:rPr>
+          <w:lang w:val="tr-TR"/>
+        </w:rPr>
+      </w:pPr>
+      <w:proofErr w:type="spellStart"/>
+      <w:r>
+        <w:rPr>
+          <w:lang w:val="tr-TR"/>
+        </w:rPr>
+        <w:t>Maxwell</w:t>
+      </w:r>
+      <w:proofErr w:type="spellEnd"/>
+      <w:r>
+        <w:rPr>
+          <w:lang w:val="tr-TR"/>
+        </w:rPr>
+        <w:t xml:space="preserve"> </w:t>
+      </w:r>
+      <w:r>
+        <w:rPr>
+          <w:lang w:val="tr-TR"/>
+        </w:rPr>
+        <w:t xml:space="preserve">kullanmaya/öğrenmeye </w:t>
+      </w:r>
+      <w:proofErr w:type="spellStart"/>
+      <w:r>
+        <w:rPr>
+          <w:lang w:val="tr-TR"/>
+        </w:rPr>
+        <w:t>Rmxprt</w:t>
+      </w:r>
+      <w:proofErr w:type="spellEnd"/>
+      <w:r>
+        <w:rPr>
+          <w:lang w:val="tr-TR"/>
+        </w:rPr>
+        <w:t xml:space="preserve"> ile başlamak daha iyi bir seçim olur, çünkü </w:t>
+      </w:r>
+      <w:proofErr w:type="spellStart"/>
+      <w:r>
+        <w:rPr>
+          <w:lang w:val="tr-TR"/>
+        </w:rPr>
+        <w:t>arayüzü</w:t>
+      </w:r>
+      <w:proofErr w:type="spellEnd"/>
+      <w:r>
+        <w:rPr>
+          <w:lang w:val="tr-TR"/>
+        </w:rPr>
+        <w:t xml:space="preserve"> </w:t>
+      </w:r>
+      <w:r>
+        <w:rPr>
+          <w:lang w:val="tr-TR"/>
+        </w:rPr>
+        <w:t>sıfırdan makine tasarlamak için çok daha kolay ve uygun. Çoğu özelliği</w:t>
+      </w:r>
+      <w:r>
+        <w:rPr>
+          <w:lang w:val="tr-TR"/>
+        </w:rPr>
+        <w:t>, hesaplaması ve ayarları</w:t>
+      </w:r>
+      <w:r>
+        <w:rPr>
+          <w:lang w:val="tr-TR"/>
+        </w:rPr>
+        <w:t xml:space="preserve"> </w:t>
+      </w:r>
+      <w:proofErr w:type="spellStart"/>
+      <w:r>
+        <w:rPr>
+          <w:lang w:val="tr-TR"/>
+        </w:rPr>
+        <w:t>default</w:t>
+      </w:r>
+      <w:proofErr w:type="spellEnd"/>
+      <w:r>
+        <w:rPr>
+          <w:lang w:val="tr-TR"/>
+        </w:rPr>
+        <w:t xml:space="preserve"> (Türkçesi ne ki?). Yeni başlanan ve </w:t>
+      </w:r>
+      <w:proofErr w:type="spellStart"/>
+      <w:r>
+        <w:rPr>
+          <w:lang w:val="tr-TR"/>
+        </w:rPr>
+        <w:t>Rmxprt’te</w:t>
+      </w:r>
+      <w:proofErr w:type="spellEnd"/>
+      <w:r>
+        <w:rPr>
+          <w:lang w:val="tr-TR"/>
+        </w:rPr>
+        <w:t xml:space="preserve"> düzenlenen bir tasarımı bu analizleri inceledikten sonra detayıyla o tasarımı 2D’ye aktarıp yapmak işleri oldukça kolaylaştırıyor.</w:t>
+      </w:r>
+    </w:p>
+    <w:p>
+      <w:pPr>
+        <w:ind w:firstLine="360"/>
+        <w:rPr>
+          <w:b/>
+          <w:bCs/>
+          <w:lang w:val="tr-TR"/>
+        </w:rPr>
+      </w:pPr>
+      <w:r>
+        <w:rPr>
+          <w:b/>
+          <w:bCs/>
+          <w:lang w:val="tr-TR"/>
+        </w:rPr>
+        <w:t>Bu noktada en çok işimize yaramış ve başkalarının da işine yarayacağını düşündüğüm bazı özellikler</w:t>
+      </w:r>
+      <w:r>
+        <w:rPr>
+          <w:b/>
+          <w:bCs/>
+          <w:lang w:val="tr-TR"/>
+        </w:rPr>
+        <w:t xml:space="preserve"> ve çalışma metotları</w:t>
+      </w:r>
+      <w:r>
+        <w:rPr>
+          <w:b/>
+          <w:bCs/>
+          <w:lang w:val="tr-TR"/>
+        </w:rPr>
+        <w:t>:</w:t>
+      </w:r>
+    </w:p>
+    <w:p>
+      <w:pPr>
+        <w:pStyle w:val="ListParagraph"/>
+        <w:numPr>
+          <w:ilvl w:val="0"/>
+          <w:numId w:val="3"/>
+        </w:numPr>
+        <w:rPr>
+          <w:lang w:val="tr-TR"/>
+        </w:rPr>
+      </w:pPr>
+      <w:r>
+        <w:rPr>
+          <w:lang w:val="tr-TR"/>
+        </w:rPr>
+        <w:t xml:space="preserve">Hem Maxwell2D’nin hem de </w:t>
+      </w:r>
+      <w:proofErr w:type="spellStart"/>
+      <w:r>
+        <w:rPr>
+          <w:lang w:val="tr-TR"/>
+        </w:rPr>
+        <w:t>Rmxprt’in</w:t>
+      </w:r>
+      <w:proofErr w:type="spellEnd"/>
+      <w:r>
+        <w:rPr>
+          <w:lang w:val="tr-TR"/>
+        </w:rPr>
+        <w:t xml:space="preserve"> örnek tasarım dosyaları. Program </w:t>
+      </w:r>
+      <w:proofErr w:type="spellStart"/>
+      <w:r>
+        <w:rPr>
+          <w:lang w:val="tr-TR"/>
+        </w:rPr>
+        <w:t>Files’taki</w:t>
+      </w:r>
+      <w:proofErr w:type="spellEnd"/>
+      <w:r>
+        <w:rPr>
+          <w:lang w:val="tr-TR"/>
+        </w:rPr>
+        <w:t xml:space="preserve"> </w:t>
+      </w:r>
+      <w:proofErr w:type="spellStart"/>
+      <w:r>
+        <w:rPr>
+          <w:lang w:val="tr-TR"/>
+        </w:rPr>
+        <w:t>Ansys</w:t>
+      </w:r>
+      <w:proofErr w:type="spellEnd"/>
+      <w:r>
+        <w:rPr>
+          <w:lang w:val="tr-TR"/>
+        </w:rPr>
+        <w:t xml:space="preserve"> klasöründe oluyor. Örneğin yeni bir tasarım yaparken bir parametrenin ne olması gerektiğini tam kestiremediğiniz zaman bir örnek dosyasına açıp bakıp ona göre yorum yapabiliyorsunuz.</w:t>
+      </w:r>
+    </w:p>
+    <w:p>
+      <w:pPr>
+        <w:pStyle w:val="ListParagraph"/>
+        <w:numPr>
+          <w:ilvl w:val="0"/>
+          <w:numId w:val="3"/>
+        </w:numPr>
+        <w:rPr>
+          <w:lang w:val="tr-TR"/>
+        </w:rPr>
+      </w:pPr>
+      <w:r>
+        <w:rPr>
+          <w:lang w:val="tr-TR"/>
+        </w:rPr>
+        <w:t xml:space="preserve">Parametrik analiz. Project&gt;Project </w:t>
+      </w:r>
+      <w:proofErr w:type="spellStart"/>
+      <w:r>
+        <w:rPr>
+          <w:lang w:val="tr-TR"/>
+        </w:rPr>
+        <w:t>Variables</w:t>
+      </w:r>
+      <w:proofErr w:type="spellEnd"/>
+      <w:r>
+        <w:rPr>
+          <w:lang w:val="tr-TR"/>
+        </w:rPr>
+        <w:t xml:space="preserve"> kısmından yeni parametre oluşturup, o parametreyi tasarım üzerinde herhangi bir noktada kullanıp </w:t>
+      </w:r>
+      <w:proofErr w:type="spellStart"/>
+      <w:r>
+        <w:rPr>
+          <w:lang w:val="tr-TR"/>
+        </w:rPr>
+        <w:t>Optimetrics</w:t>
+      </w:r>
+      <w:proofErr w:type="spellEnd"/>
+      <w:r>
+        <w:rPr>
+          <w:lang w:val="tr-TR"/>
+        </w:rPr>
+        <w:t xml:space="preserve"> kısmından seçtiğiniz parametreleri </w:t>
+      </w:r>
+      <w:proofErr w:type="spellStart"/>
+      <w:r>
+        <w:rPr>
+          <w:lang w:val="tr-TR"/>
+        </w:rPr>
+        <w:t>sweep</w:t>
+      </w:r>
+      <w:proofErr w:type="spellEnd"/>
+      <w:r>
+        <w:rPr>
+          <w:lang w:val="tr-TR"/>
+        </w:rPr>
+        <w:t xml:space="preserve"> ederek analiz yapabiliyorsunuz. Bu seçilen değişkenlere bağlı analiz </w:t>
+      </w:r>
+      <w:r>
+        <w:rPr>
+          <w:lang w:val="tr-TR"/>
+        </w:rPr>
+        <w:t>imkânı</w:t>
+      </w:r>
+      <w:r>
+        <w:rPr>
+          <w:lang w:val="tr-TR"/>
+        </w:rPr>
+        <w:t xml:space="preserve"> sunduğu için belli parametreleri belirlemekte çok kullanışlı oluyor.</w:t>
+      </w:r>
+    </w:p>
+    <w:p>
+      <w:pPr>
+        <w:pStyle w:val="ListParagraph"/>
+        <w:numPr>
+          <w:ilvl w:val="0"/>
+          <w:numId w:val="3"/>
+        </w:numPr>
+        <w:rPr>
+          <w:lang w:val="tr-TR"/>
+        </w:rPr>
+      </w:pPr>
+      <w:r>
+        <w:rPr>
+          <w:lang w:val="tr-TR"/>
+        </w:rPr>
+        <w:t xml:space="preserve">Maxwell2D’de analiz yaparken mesh boyutunu ve simülasyon süresini/stepini değiştirmek. Herhangi bir değişkene bağlı analiz yaparken 2D simülasyonda çok vakit kaybetmemek, kabaca fikir sahibi olup ona göre </w:t>
+      </w:r>
+      <w:r>
+        <w:rPr>
+          <w:lang w:val="tr-TR"/>
+        </w:rPr>
+        <w:t>ilerlemek ve detaylı analize ondan sonra geçmek için bunu uygulamak çok faydalı olacaktır.</w:t>
+      </w:r>
+    </w:p>
+    <w:p>
+      <w:pPr>
+        <w:pStyle w:val="ListParagraph"/>
+        <w:numPr>
+          <w:ilvl w:val="0"/>
+          <w:numId w:val="3"/>
+        </w:numPr>
+        <w:rPr>
+          <w:lang w:val="tr-TR"/>
+        </w:rPr>
+      </w:pPr>
+      <w:r>
+        <w:rPr>
+          <w:lang w:val="tr-TR"/>
+        </w:rPr>
+        <w:t xml:space="preserve">(Sadece </w:t>
+      </w:r>
+      <w:proofErr w:type="spellStart"/>
+      <w:r>
+        <w:rPr>
+          <w:lang w:val="tr-TR"/>
+        </w:rPr>
+        <w:t>Maxwell</w:t>
+      </w:r>
+      <w:proofErr w:type="spellEnd"/>
+      <w:r>
+        <w:rPr>
+          <w:lang w:val="tr-TR"/>
+        </w:rPr>
+        <w:t xml:space="preserve"> özelliği olarak değil) Versiyon kontrolü. Bir proje ve tasarım üzerinde çalışırken tasarım gerçekten çok fazla değişik versiyondan ve aşamadan geçiyor, proje sürecinde tasarımın o anki halinden vazgeçip önceki haline dönüp o halini </w:t>
+      </w:r>
+      <w:proofErr w:type="spellStart"/>
+      <w:r>
+        <w:rPr>
+          <w:lang w:val="tr-TR"/>
+        </w:rPr>
+        <w:t>modifiye</w:t>
+      </w:r>
+      <w:proofErr w:type="spellEnd"/>
+      <w:r>
+        <w:rPr>
+          <w:lang w:val="tr-TR"/>
+        </w:rPr>
+        <w:t xml:space="preserve"> etmek istiyorsunuz (</w:t>
+      </w:r>
+      <w:proofErr w:type="spellStart"/>
+      <w:r>
+        <w:rPr>
+          <w:lang w:val="tr-TR"/>
+        </w:rPr>
+        <w:t>branch</w:t>
+      </w:r>
+      <w:proofErr w:type="spellEnd"/>
+      <w:r>
+        <w:rPr>
+          <w:lang w:val="tr-TR"/>
+        </w:rPr>
+        <w:t xml:space="preserve"> değiştirir gibi). Bu noktada versiyon kontrolü kullanmayıp her tasarımı farklı isimle kaydetmeye çalışmak işlerin cidden </w:t>
+      </w:r>
+      <w:r>
+        <w:rPr>
+          <w:lang w:val="tr-TR"/>
+        </w:rPr>
+        <w:lastRenderedPageBreak/>
+        <w:t xml:space="preserve">kaotik bir boyuta gelmesine sebep olabiliyor. Bu yüzden tasarım üzerinde herhangi bir güncelleme yapıldıktan sonra bunu </w:t>
+      </w:r>
+      <w:proofErr w:type="spellStart"/>
+      <w:r>
+        <w:rPr>
+          <w:lang w:val="tr-TR"/>
+        </w:rPr>
+        <w:t>GitHub’a</w:t>
+      </w:r>
+      <w:proofErr w:type="spellEnd"/>
+      <w:r>
+        <w:rPr>
+          <w:lang w:val="tr-TR"/>
+        </w:rPr>
+        <w:t xml:space="preserve"> atılmasını ve </w:t>
+      </w:r>
+      <w:proofErr w:type="spellStart"/>
+      <w:r>
+        <w:rPr>
+          <w:lang w:val="tr-TR"/>
+        </w:rPr>
+        <w:t>commit</w:t>
+      </w:r>
+      <w:proofErr w:type="spellEnd"/>
+      <w:r>
+        <w:rPr>
+          <w:lang w:val="tr-TR"/>
+        </w:rPr>
+        <w:t xml:space="preserve"> açıklamalarının “</w:t>
+      </w:r>
+      <w:proofErr w:type="spellStart"/>
+      <w:r>
+        <w:rPr>
+          <w:lang w:val="tr-TR"/>
+        </w:rPr>
+        <w:t>asdgfshg</w:t>
+      </w:r>
+      <w:proofErr w:type="spellEnd"/>
+      <w:r>
+        <w:rPr>
+          <w:lang w:val="tr-TR"/>
+        </w:rPr>
+        <w:t xml:space="preserve">” şeklinde değil açık açık yazılmasını ben şiddetle tavsiye ediyorum. Sonrasında işleri kolaylaştırıyor. </w:t>
+      </w:r>
+    </w:p>
+    <w:p>
+      <w:pPr>
+        <w:pStyle w:val="ListParagraph"/>
+        <w:numPr>
+          <w:ilvl w:val="0"/>
+          <w:numId w:val="3"/>
+        </w:numPr>
+        <w:rPr>
+          <w:lang w:val="tr-TR"/>
+        </w:rPr>
+      </w:pPr>
+      <w:r>
+        <w:rPr>
+          <w:lang w:val="tr-TR"/>
+        </w:rPr>
+        <w:t xml:space="preserve">Not: Çözüm dosyalarını </w:t>
+      </w:r>
+      <w:proofErr w:type="spellStart"/>
+      <w:r>
+        <w:rPr>
+          <w:lang w:val="tr-TR"/>
+        </w:rPr>
+        <w:t>GitHub’a</w:t>
+      </w:r>
+      <w:proofErr w:type="spellEnd"/>
+      <w:r>
+        <w:rPr>
+          <w:lang w:val="tr-TR"/>
+        </w:rPr>
+        <w:t xml:space="preserve"> atmak çok yer tuttuğu için iyi bir fikir değil, bu yüzden çalışırken lokalde çalışıp </w:t>
+      </w:r>
+      <w:proofErr w:type="spellStart"/>
+      <w:r>
+        <w:rPr>
+          <w:lang w:val="tr-TR"/>
+        </w:rPr>
+        <w:t>commitlemeden</w:t>
+      </w:r>
+      <w:proofErr w:type="spellEnd"/>
+      <w:r>
+        <w:rPr>
+          <w:lang w:val="tr-TR"/>
+        </w:rPr>
+        <w:t xml:space="preserve"> hemen önce son tasarımı </w:t>
+      </w:r>
+      <w:proofErr w:type="spellStart"/>
+      <w:r>
+        <w:rPr>
+          <w:lang w:val="tr-TR"/>
+        </w:rPr>
+        <w:t>GitHub</w:t>
+      </w:r>
+      <w:proofErr w:type="spellEnd"/>
+      <w:r>
+        <w:rPr>
+          <w:lang w:val="tr-TR"/>
+        </w:rPr>
+        <w:t xml:space="preserve"> reposuna kaydetmek daha iyi bir çözüm olabilir.</w:t>
+      </w:r>
+    </w:p>
+    <w:p>
+      <w:pPr>
+        <w:pStyle w:val="ListParagraph"/>
+        <w:rPr>
+          <w:lang w:val="tr-TR"/>
+        </w:rPr>
+      </w:pPr>
+    </w:p>
+    <w:p>
+      <w:pPr>
+        <w:pStyle w:val="Heading2"/>
+        <w:numPr>
+          <w:ilvl w:val="0"/>
+          <w:numId w:val="2"/>
+        </w:numPr>
+        <w:rPr>
+          <w:lang w:val="tr-TR"/>
+        </w:rPr>
+      </w:pPr>
+      <w:r>
+        <w:rPr>
+          <w:lang w:val="tr-TR"/>
+        </w:rPr>
+        <w:t>IMMD Projesindeki Motorun Tasarım Süreci</w:t>
+      </w:r>
+    </w:p>
+    <w:p>
+      <w:pPr>
+        <w:rPr>
+          <w:lang w:val="tr-TR"/>
+        </w:rPr>
+      </w:pPr>
+    </w:p>
+    <w:p>
+      <w:pPr>
         <w:rPr>
           <w:lang w:val="tr-TR"/>
         </w:rPr>
@@ -12,6 +1039,8 @@
       <w:bookmarkEnd w:id="0"/>
     </w:p>
     <w:sectPr>
+      <w:headerReference w:type="default" r:id="rId10"/>
+      <w:footerReference w:type="default" r:id="rId11"/>
       <w:pgSz w:w="12240" w:h="15840"/>
       <w:pgMar w:top="1440" w:right="1440" w:bottom="1440" w:left="1440" w:header="708" w:footer="708" w:gutter="0"/>
       <w:cols w:space="708"/>
@@ -19,6 +1048,447 @@
     </w:sectPr>
   </w:body>
 </w:document>
+</file>
+
+<file path=word/endnotes.xml><?xml version="1.0" encoding="utf-8"?>
+<w:endnotes xmlns:wpc="http://schemas.microsoft.com/office/word/2010/wordprocessingCanvas" xmlns:cx="http://schemas.microsoft.com/office/drawing/2014/chartex" xmlns:cx1="http://schemas.microsoft.com/office/drawing/2015/9/8/chartex" xmlns:cx2="http://schemas.microsoft.com/office/drawing/2015/10/21/chartex" xmlns:cx3="http://schemas.microsoft.com/office/drawing/2016/5/9/chartex" xmlns:cx4="http://schemas.microsoft.com/office/drawing/2016/5/10/chartex" xmlns:cx5="http://schemas.microsoft.com/office/drawing/2016/5/11/chartex" xmlns:cx6="http://schemas.microsoft.com/office/drawing/2016/5/12/chartex" xmlns:cx7="http://schemas.microsoft.com/office/drawing/2016/5/13/chartex" xmlns:cx8="http://schemas.microsoft.com/office/drawing/2016/5/14/chartex" xmlns:mc="http://schemas.openxmlformats.org/markup-compatibility/2006" xmlns:aink="http://schemas.microsoft.com/office/drawing/2016/ink" xmlns:am3d="http://schemas.microsoft.com/office/drawing/2017/model3d" xmlns:o="urn:schemas-microsoft-com:office:office" xmlns:r="http://schemas.openxmlformats.org/officeDocument/2006/relationships" xmlns:m="http://schemas.openxmlformats.org/officeDocument/2006/math" xmlns:v="urn:schemas-microsoft-com:vml" xmlns:wp14="http://schemas.microsoft.com/office/word/2010/wordprocessingDrawing" xmlns:wp="http://schemas.openxmlformats.org/drawingml/2006/wordprocessingDrawing" xmlns:w10="urn:schemas-microsoft-com:office:word" xmlns:w="http://schemas.openxmlformats.org/wordprocessingml/2006/main" xmlns:w14="http://schemas.microsoft.com/office/word/2010/wordml" xmlns:w15="http://schemas.microsoft.com/office/word/2012/wordml" xmlns:w16cid="http://schemas.microsoft.com/office/word/2016/wordml/cid" xmlns:w16se="http://schemas.microsoft.com/office/word/2015/wordml/symex" xmlns:wpg="http://schemas.microsoft.com/office/word/2010/wordprocessingGroup" xmlns:wpi="http://schemas.microsoft.com/office/word/2010/wordprocessingInk" xmlns:wne="http://schemas.microsoft.com/office/word/2006/wordml" xmlns:wps="http://schemas.microsoft.com/office/word/2010/wordprocessingShape" mc:Ignorable="w14 w15 w16se w16cid wp14">
+  <w:endnote w:type="separator" w:id="-1">
+    <w:p>
+      <w:pPr>
+        <w:spacing w:before="0" w:after="0" w:line="240" w:lineRule="auto"/>
+      </w:pPr>
+      <w:r>
+        <w:separator/>
+      </w:r>
+    </w:p>
+  </w:endnote>
+  <w:endnote w:type="continuationSeparator" w:id="0">
+    <w:p>
+      <w:pPr>
+        <w:spacing w:before="0" w:after="0" w:line="240" w:lineRule="auto"/>
+      </w:pPr>
+      <w:r>
+        <w:continuationSeparator/>
+      </w:r>
+    </w:p>
+  </w:endnote>
+</w:endnotes>
+</file>
+
+<file path=word/footer1.xml><?xml version="1.0" encoding="utf-8"?>
+<w:ftr xmlns:wpc="http://schemas.microsoft.com/office/word/2010/wordprocessingCanvas" xmlns:cx="http://schemas.microsoft.com/office/drawing/2014/chartex" xmlns:cx1="http://schemas.microsoft.com/office/drawing/2015/9/8/chartex" xmlns:cx2="http://schemas.microsoft.com/office/drawing/2015/10/21/chartex" xmlns:cx3="http://schemas.microsoft.com/office/drawing/2016/5/9/chartex" xmlns:cx4="http://schemas.microsoft.com/office/drawing/2016/5/10/chartex" xmlns:cx5="http://schemas.microsoft.com/office/drawing/2016/5/11/chartex" xmlns:cx6="http://schemas.microsoft.com/office/drawing/2016/5/12/chartex" xmlns:cx7="http://schemas.microsoft.com/office/drawing/2016/5/13/chartex" xmlns:cx8="http://schemas.microsoft.com/office/drawing/2016/5/14/chartex" xmlns:mc="http://schemas.openxmlformats.org/markup-compatibility/2006" xmlns:aink="http://schemas.microsoft.com/office/drawing/2016/ink" xmlns:am3d="http://schemas.microsoft.com/office/drawing/2017/model3d" xmlns:o="urn:schemas-microsoft-com:office:office" xmlns:r="http://schemas.openxmlformats.org/officeDocument/2006/relationships" xmlns:m="http://schemas.openxmlformats.org/officeDocument/2006/math" xmlns:v="urn:schemas-microsoft-com:vml" xmlns:wp14="http://schemas.microsoft.com/office/word/2010/wordprocessingDrawing" xmlns:wp="http://schemas.openxmlformats.org/drawingml/2006/wordprocessingDrawing" xmlns:w10="urn:schemas-microsoft-com:office:word" xmlns:w="http://schemas.openxmlformats.org/wordprocessingml/2006/main" xmlns:w14="http://schemas.microsoft.com/office/word/2010/wordml" xmlns:w15="http://schemas.microsoft.com/office/word/2012/wordml" xmlns:w16cid="http://schemas.microsoft.com/office/word/2016/wordml/cid" xmlns:w16se="http://schemas.microsoft.com/office/word/2015/wordml/symex" xmlns:wpg="http://schemas.microsoft.com/office/word/2010/wordprocessingGroup" xmlns:wpi="http://schemas.microsoft.com/office/word/2010/wordprocessingInk" xmlns:wne="http://schemas.microsoft.com/office/word/2006/wordml" xmlns:wps="http://schemas.microsoft.com/office/word/2010/wordprocessingShape" mc:Ignorable="w14 w15 w16se w16cid wp14">
+  <w:sdt>
+    <w:sdtPr>
+      <w:id w:val="-943615859"/>
+      <w:docPartObj>
+        <w:docPartGallery w:val="Page Numbers (Bottom of Page)"/>
+        <w:docPartUnique/>
+      </w:docPartObj>
+    </w:sdtPr>
+    <w:sdtEndPr>
+      <w:rPr>
+        <w:noProof/>
+      </w:rPr>
+    </w:sdtEndPr>
+    <w:sdtContent>
+      <w:p>
+        <w:pPr>
+          <w:pStyle w:val="Footer"/>
+          <w:jc w:val="center"/>
+        </w:pPr>
+        <w:r>
+          <w:fldChar w:fldCharType="begin"/>
+        </w:r>
+        <w:r>
+          <w:instrText xml:space="preserve"> PAGE   \* MERGEFORMAT </w:instrText>
+        </w:r>
+        <w:r>
+          <w:fldChar w:fldCharType="separate"/>
+        </w:r>
+        <w:r>
+          <w:rPr>
+            <w:noProof/>
+          </w:rPr>
+          <w:t>2</w:t>
+        </w:r>
+        <w:r>
+          <w:rPr>
+            <w:noProof/>
+          </w:rPr>
+          <w:fldChar w:fldCharType="end"/>
+        </w:r>
+      </w:p>
+    </w:sdtContent>
+  </w:sdt>
+  <w:p>
+    <w:pPr>
+      <w:pStyle w:val="Footer"/>
+    </w:pPr>
+  </w:p>
+</w:ftr>
+</file>
+
+<file path=word/footnotes.xml><?xml version="1.0" encoding="utf-8"?>
+<w:footnotes xmlns:wpc="http://schemas.microsoft.com/office/word/2010/wordprocessingCanvas" xmlns:cx="http://schemas.microsoft.com/office/drawing/2014/chartex" xmlns:cx1="http://schemas.microsoft.com/office/drawing/2015/9/8/chartex" xmlns:cx2="http://schemas.microsoft.com/office/drawing/2015/10/21/chartex" xmlns:cx3="http://schemas.microsoft.com/office/drawing/2016/5/9/chartex" xmlns:cx4="http://schemas.microsoft.com/office/drawing/2016/5/10/chartex" xmlns:cx5="http://schemas.microsoft.com/office/drawing/2016/5/11/chartex" xmlns:cx6="http://schemas.microsoft.com/office/drawing/2016/5/12/chartex" xmlns:cx7="http://schemas.microsoft.com/office/drawing/2016/5/13/chartex" xmlns:cx8="http://schemas.microsoft.com/office/drawing/2016/5/14/chartex" xmlns:mc="http://schemas.openxmlformats.org/markup-compatibility/2006" xmlns:aink="http://schemas.microsoft.com/office/drawing/2016/ink" xmlns:am3d="http://schemas.microsoft.com/office/drawing/2017/model3d" xmlns:o="urn:schemas-microsoft-com:office:office" xmlns:r="http://schemas.openxmlformats.org/officeDocument/2006/relationships" xmlns:m="http://schemas.openxmlformats.org/officeDocument/2006/math" xmlns:v="urn:schemas-microsoft-com:vml" xmlns:wp14="http://schemas.microsoft.com/office/word/2010/wordprocessingDrawing" xmlns:wp="http://schemas.openxmlformats.org/drawingml/2006/wordprocessingDrawing" xmlns:w10="urn:schemas-microsoft-com:office:word" xmlns:w="http://schemas.openxmlformats.org/wordprocessingml/2006/main" xmlns:w14="http://schemas.microsoft.com/office/word/2010/wordml" xmlns:w15="http://schemas.microsoft.com/office/word/2012/wordml" xmlns:w16cid="http://schemas.microsoft.com/office/word/2016/wordml/cid" xmlns:w16se="http://schemas.microsoft.com/office/word/2015/wordml/symex" xmlns:wpg="http://schemas.microsoft.com/office/word/2010/wordprocessingGroup" xmlns:wpi="http://schemas.microsoft.com/office/word/2010/wordprocessingInk" xmlns:wne="http://schemas.microsoft.com/office/word/2006/wordml" xmlns:wps="http://schemas.microsoft.com/office/word/2010/wordprocessingShape" mc:Ignorable="w14 w15 w16se w16cid wp14">
+  <w:footnote w:type="separator" w:id="-1">
+    <w:p>
+      <w:pPr>
+        <w:spacing w:before="0" w:after="0" w:line="240" w:lineRule="auto"/>
+      </w:pPr>
+      <w:r>
+        <w:separator/>
+      </w:r>
+    </w:p>
+  </w:footnote>
+  <w:footnote w:type="continuationSeparator" w:id="0">
+    <w:p>
+      <w:pPr>
+        <w:spacing w:before="0" w:after="0" w:line="240" w:lineRule="auto"/>
+      </w:pPr>
+      <w:r>
+        <w:continuationSeparator/>
+      </w:r>
+    </w:p>
+  </w:footnote>
+</w:footnotes>
+</file>
+
+<file path=word/header1.xml><?xml version="1.0" encoding="utf-8"?>
+<w:hdr xmlns:wpc="http://schemas.microsoft.com/office/word/2010/wordprocessingCanvas" xmlns:cx="http://schemas.microsoft.com/office/drawing/2014/chartex" xmlns:cx1="http://schemas.microsoft.com/office/drawing/2015/9/8/chartex" xmlns:cx2="http://schemas.microsoft.com/office/drawing/2015/10/21/chartex" xmlns:cx3="http://schemas.microsoft.com/office/drawing/2016/5/9/chartex" xmlns:cx4="http://schemas.microsoft.com/office/drawing/2016/5/10/chartex" xmlns:cx5="http://schemas.microsoft.com/office/drawing/2016/5/11/chartex" xmlns:cx6="http://schemas.microsoft.com/office/drawing/2016/5/12/chartex" xmlns:cx7="http://schemas.microsoft.com/office/drawing/2016/5/13/chartex" xmlns:cx8="http://schemas.microsoft.com/office/drawing/2016/5/14/chartex" xmlns:mc="http://schemas.openxmlformats.org/markup-compatibility/2006" xmlns:aink="http://schemas.microsoft.com/office/drawing/2016/ink" xmlns:am3d="http://schemas.microsoft.com/office/drawing/2017/model3d" xmlns:o="urn:schemas-microsoft-com:office:office" xmlns:r="http://schemas.openxmlformats.org/officeDocument/2006/relationships" xmlns:m="http://schemas.openxmlformats.org/officeDocument/2006/math" xmlns:v="urn:schemas-microsoft-com:vml" xmlns:wp14="http://schemas.microsoft.com/office/word/2010/wordprocessingDrawing" xmlns:wp="http://schemas.openxmlformats.org/drawingml/2006/wordprocessingDrawing" xmlns:w10="urn:schemas-microsoft-com:office:word" xmlns:w="http://schemas.openxmlformats.org/wordprocessingml/2006/main" xmlns:w14="http://schemas.microsoft.com/office/word/2010/wordml" xmlns:w15="http://schemas.microsoft.com/office/word/2012/wordml" xmlns:w16cid="http://schemas.microsoft.com/office/word/2016/wordml/cid" xmlns:w16se="http://schemas.microsoft.com/office/word/2015/wordml/symex" xmlns:wpg="http://schemas.microsoft.com/office/word/2010/wordprocessingGroup" xmlns:wpi="http://schemas.microsoft.com/office/word/2010/wordprocessingInk" xmlns:wne="http://schemas.microsoft.com/office/word/2006/wordml" xmlns:wps="http://schemas.microsoft.com/office/word/2010/wordprocessingShape" mc:Ignorable="w14 w15 w16se w16cid wp14">
+  <w:p>
+    <w:pPr>
+      <w:pStyle w:val="Header"/>
+      <w:jc w:val="right"/>
+    </w:pPr>
+    <w:r>
+      <w:fldChar w:fldCharType="begin"/>
+    </w:r>
+    <w:r>
+      <w:rPr>
+        <w:lang w:val="tr-TR"/>
+      </w:rPr>
+      <w:instrText xml:space="preserve"> TIME \@ "d/MM/yy" </w:instrText>
+    </w:r>
+    <w:r>
+      <w:fldChar w:fldCharType="separate"/>
+    </w:r>
+    <w:r>
+      <w:rPr>
+        <w:noProof/>
+        <w:lang w:val="tr-TR"/>
+      </w:rPr>
+      <w:t>26/06/18</w:t>
+    </w:r>
+    <w:r>
+      <w:fldChar w:fldCharType="end"/>
+    </w:r>
+  </w:p>
+</w:hdr>
+</file>
+
+<file path=word/numbering.xml><?xml version="1.0" encoding="utf-8"?>
+<w:numbering xmlns:wpc="http://schemas.microsoft.com/office/word/2010/wordprocessingCanvas" xmlns:cx="http://schemas.microsoft.com/office/drawing/2014/chartex" xmlns:cx1="http://schemas.microsoft.com/office/drawing/2015/9/8/chartex" xmlns:cx2="http://schemas.microsoft.com/office/drawing/2015/10/21/chartex" xmlns:cx3="http://schemas.microsoft.com/office/drawing/2016/5/9/chartex" xmlns:cx4="http://schemas.microsoft.com/office/drawing/2016/5/10/chartex" xmlns:cx5="http://schemas.microsoft.com/office/drawing/2016/5/11/chartex" xmlns:cx6="http://schemas.microsoft.com/office/drawing/2016/5/12/chartex" xmlns:cx7="http://schemas.microsoft.com/office/drawing/2016/5/13/chartex" xmlns:cx8="http://schemas.microsoft.com/office/drawing/2016/5/14/chartex" xmlns:mc="http://schemas.openxmlformats.org/markup-compatibility/2006" xmlns:aink="http://schemas.microsoft.com/office/drawing/2016/ink" xmlns:am3d="http://schemas.microsoft.com/office/drawing/2017/model3d" xmlns:o="urn:schemas-microsoft-com:office:office" xmlns:r="http://schemas.openxmlformats.org/officeDocument/2006/relationships" xmlns:m="http://schemas.openxmlformats.org/officeDocument/2006/math" xmlns:v="urn:schemas-microsoft-com:vml" xmlns:wp14="http://schemas.microsoft.com/office/word/2010/wordprocessingDrawing" xmlns:wp="http://schemas.openxmlformats.org/drawingml/2006/wordprocessingDrawing" xmlns:w10="urn:schemas-microsoft-com:office:word" xmlns:w="http://schemas.openxmlformats.org/wordprocessingml/2006/main" xmlns:w14="http://schemas.microsoft.com/office/word/2010/wordml" xmlns:w15="http://schemas.microsoft.com/office/word/2012/wordml" xmlns:w16cid="http://schemas.microsoft.com/office/word/2016/wordml/cid" xmlns:w16se="http://schemas.microsoft.com/office/word/2015/wordml/symex" xmlns:wpg="http://schemas.microsoft.com/office/word/2010/wordprocessingGroup" xmlns:wpi="http://schemas.microsoft.com/office/word/2010/wordprocessingInk" xmlns:wne="http://schemas.microsoft.com/office/word/2006/wordml" xmlns:wps="http://schemas.microsoft.com/office/word/2010/wordprocessingShape" mc:Ignorable="w14 w15 w16se w16cid wp14">
+  <w:abstractNum w:abstractNumId="0" w15:restartNumberingAfterBreak="0">
+    <w:nsid w:val="1A8D3891"/>
+    <w:multiLevelType w:val="hybridMultilevel"/>
+    <w:tmpl w:val="A7F02460"/>
+    <w:lvl w:ilvl="0" w:tplc="B6E60DB8">
+      <w:start w:val="1"/>
+      <w:numFmt w:val="bullet"/>
+      <w:lvlText w:val=""/>
+      <w:lvlJc w:val="left"/>
+      <w:pPr>
+        <w:ind w:left="720" w:hanging="360"/>
+      </w:pPr>
+      <w:rPr>
+        <w:rFonts w:ascii="Symbol" w:eastAsiaTheme="minorHAnsi" w:hAnsi="Symbol" w:cstheme="minorBidi" w:hint="default"/>
+      </w:rPr>
+    </w:lvl>
+    <w:lvl w:ilvl="1" w:tplc="04090003" w:tentative="1">
+      <w:start w:val="1"/>
+      <w:numFmt w:val="bullet"/>
+      <w:lvlText w:val="o"/>
+      <w:lvlJc w:val="left"/>
+      <w:pPr>
+        <w:ind w:left="1440" w:hanging="360"/>
+      </w:pPr>
+      <w:rPr>
+        <w:rFonts w:ascii="Courier New" w:hAnsi="Courier New" w:cs="Courier New" w:hint="default"/>
+      </w:rPr>
+    </w:lvl>
+    <w:lvl w:ilvl="2" w:tplc="04090005" w:tentative="1">
+      <w:start w:val="1"/>
+      <w:numFmt w:val="bullet"/>
+      <w:lvlText w:val=""/>
+      <w:lvlJc w:val="left"/>
+      <w:pPr>
+        <w:ind w:left="2160" w:hanging="360"/>
+      </w:pPr>
+      <w:rPr>
+        <w:rFonts w:ascii="Wingdings" w:hAnsi="Wingdings" w:hint="default"/>
+      </w:rPr>
+    </w:lvl>
+    <w:lvl w:ilvl="3" w:tplc="04090001" w:tentative="1">
+      <w:start w:val="1"/>
+      <w:numFmt w:val="bullet"/>
+      <w:lvlText w:val=""/>
+      <w:lvlJc w:val="left"/>
+      <w:pPr>
+        <w:ind w:left="2880" w:hanging="360"/>
+      </w:pPr>
+      <w:rPr>
+        <w:rFonts w:ascii="Symbol" w:hAnsi="Symbol" w:hint="default"/>
+      </w:rPr>
+    </w:lvl>
+    <w:lvl w:ilvl="4" w:tplc="04090003" w:tentative="1">
+      <w:start w:val="1"/>
+      <w:numFmt w:val="bullet"/>
+      <w:lvlText w:val="o"/>
+      <w:lvlJc w:val="left"/>
+      <w:pPr>
+        <w:ind w:left="3600" w:hanging="360"/>
+      </w:pPr>
+      <w:rPr>
+        <w:rFonts w:ascii="Courier New" w:hAnsi="Courier New" w:cs="Courier New" w:hint="default"/>
+      </w:rPr>
+    </w:lvl>
+    <w:lvl w:ilvl="5" w:tplc="04090005" w:tentative="1">
+      <w:start w:val="1"/>
+      <w:numFmt w:val="bullet"/>
+      <w:lvlText w:val=""/>
+      <w:lvlJc w:val="left"/>
+      <w:pPr>
+        <w:ind w:left="4320" w:hanging="360"/>
+      </w:pPr>
+      <w:rPr>
+        <w:rFonts w:ascii="Wingdings" w:hAnsi="Wingdings" w:hint="default"/>
+      </w:rPr>
+    </w:lvl>
+    <w:lvl w:ilvl="6" w:tplc="04090001" w:tentative="1">
+      <w:start w:val="1"/>
+      <w:numFmt w:val="bullet"/>
+      <w:lvlText w:val=""/>
+      <w:lvlJc w:val="left"/>
+      <w:pPr>
+        <w:ind w:left="5040" w:hanging="360"/>
+      </w:pPr>
+      <w:rPr>
+        <w:rFonts w:ascii="Symbol" w:hAnsi="Symbol" w:hint="default"/>
+      </w:rPr>
+    </w:lvl>
+    <w:lvl w:ilvl="7" w:tplc="04090003" w:tentative="1">
+      <w:start w:val="1"/>
+      <w:numFmt w:val="bullet"/>
+      <w:lvlText w:val="o"/>
+      <w:lvlJc w:val="left"/>
+      <w:pPr>
+        <w:ind w:left="5760" w:hanging="360"/>
+      </w:pPr>
+      <w:rPr>
+        <w:rFonts w:ascii="Courier New" w:hAnsi="Courier New" w:cs="Courier New" w:hint="default"/>
+      </w:rPr>
+    </w:lvl>
+    <w:lvl w:ilvl="8" w:tplc="04090005" w:tentative="1">
+      <w:start w:val="1"/>
+      <w:numFmt w:val="bullet"/>
+      <w:lvlText w:val=""/>
+      <w:lvlJc w:val="left"/>
+      <w:pPr>
+        <w:ind w:left="6480" w:hanging="360"/>
+      </w:pPr>
+      <w:rPr>
+        <w:rFonts w:ascii="Wingdings" w:hAnsi="Wingdings" w:hint="default"/>
+      </w:rPr>
+    </w:lvl>
+  </w:abstractNum>
+  <w:abstractNum w:abstractNumId="1" w15:restartNumberingAfterBreak="0">
+    <w:nsid w:val="3E4B07B2"/>
+    <w:multiLevelType w:val="hybridMultilevel"/>
+    <w:tmpl w:val="A66C0ADA"/>
+    <w:lvl w:ilvl="0" w:tplc="0409000F">
+      <w:start w:val="1"/>
+      <w:numFmt w:val="decimal"/>
+      <w:lvlText w:val="%1."/>
+      <w:lvlJc w:val="left"/>
+      <w:pPr>
+        <w:ind w:left="720" w:hanging="360"/>
+      </w:pPr>
+      <w:rPr>
+        <w:rFonts w:hint="default"/>
+      </w:rPr>
+    </w:lvl>
+    <w:lvl w:ilvl="1" w:tplc="04090019" w:tentative="1">
+      <w:start w:val="1"/>
+      <w:numFmt w:val="lowerLetter"/>
+      <w:lvlText w:val="%2."/>
+      <w:lvlJc w:val="left"/>
+      <w:pPr>
+        <w:ind w:left="1440" w:hanging="360"/>
+      </w:pPr>
+    </w:lvl>
+    <w:lvl w:ilvl="2" w:tplc="0409001B" w:tentative="1">
+      <w:start w:val="1"/>
+      <w:numFmt w:val="lowerRoman"/>
+      <w:lvlText w:val="%3."/>
+      <w:lvlJc w:val="right"/>
+      <w:pPr>
+        <w:ind w:left="2160" w:hanging="180"/>
+      </w:pPr>
+    </w:lvl>
+    <w:lvl w:ilvl="3" w:tplc="0409000F" w:tentative="1">
+      <w:start w:val="1"/>
+      <w:numFmt w:val="decimal"/>
+      <w:lvlText w:val="%4."/>
+      <w:lvlJc w:val="left"/>
+      <w:pPr>
+        <w:ind w:left="2880" w:hanging="360"/>
+      </w:pPr>
+    </w:lvl>
+    <w:lvl w:ilvl="4" w:tplc="04090019" w:tentative="1">
+      <w:start w:val="1"/>
+      <w:numFmt w:val="lowerLetter"/>
+      <w:lvlText w:val="%5."/>
+      <w:lvlJc w:val="left"/>
+      <w:pPr>
+        <w:ind w:left="3600" w:hanging="360"/>
+      </w:pPr>
+    </w:lvl>
+    <w:lvl w:ilvl="5" w:tplc="0409001B" w:tentative="1">
+      <w:start w:val="1"/>
+      <w:numFmt w:val="lowerRoman"/>
+      <w:lvlText w:val="%6."/>
+      <w:lvlJc w:val="right"/>
+      <w:pPr>
+        <w:ind w:left="4320" w:hanging="180"/>
+      </w:pPr>
+    </w:lvl>
+    <w:lvl w:ilvl="6" w:tplc="0409000F" w:tentative="1">
+      <w:start w:val="1"/>
+      <w:numFmt w:val="decimal"/>
+      <w:lvlText w:val="%7."/>
+      <w:lvlJc w:val="left"/>
+      <w:pPr>
+        <w:ind w:left="5040" w:hanging="360"/>
+      </w:pPr>
+    </w:lvl>
+    <w:lvl w:ilvl="7" w:tplc="04090019" w:tentative="1">
+      <w:start w:val="1"/>
+      <w:numFmt w:val="lowerLetter"/>
+      <w:lvlText w:val="%8."/>
+      <w:lvlJc w:val="left"/>
+      <w:pPr>
+        <w:ind w:left="5760" w:hanging="360"/>
+      </w:pPr>
+    </w:lvl>
+    <w:lvl w:ilvl="8" w:tplc="0409001B" w:tentative="1">
+      <w:start w:val="1"/>
+      <w:numFmt w:val="lowerRoman"/>
+      <w:lvlText w:val="%9."/>
+      <w:lvlJc w:val="right"/>
+      <w:pPr>
+        <w:ind w:left="6480" w:hanging="180"/>
+      </w:pPr>
+    </w:lvl>
+  </w:abstractNum>
+  <w:abstractNum w:abstractNumId="2" w15:restartNumberingAfterBreak="0">
+    <w:nsid w:val="76894809"/>
+    <w:multiLevelType w:val="hybridMultilevel"/>
+    <w:tmpl w:val="DDD6DF2E"/>
+    <w:lvl w:ilvl="0" w:tplc="0409000F">
+      <w:start w:val="1"/>
+      <w:numFmt w:val="decimal"/>
+      <w:lvlText w:val="%1."/>
+      <w:lvlJc w:val="left"/>
+      <w:pPr>
+        <w:ind w:left="720" w:hanging="360"/>
+      </w:pPr>
+      <w:rPr>
+        <w:rFonts w:hint="default"/>
+      </w:rPr>
+    </w:lvl>
+    <w:lvl w:ilvl="1" w:tplc="04090019" w:tentative="1">
+      <w:start w:val="1"/>
+      <w:numFmt w:val="lowerLetter"/>
+      <w:lvlText w:val="%2."/>
+      <w:lvlJc w:val="left"/>
+      <w:pPr>
+        <w:ind w:left="1440" w:hanging="360"/>
+      </w:pPr>
+    </w:lvl>
+    <w:lvl w:ilvl="2" w:tplc="0409001B" w:tentative="1">
+      <w:start w:val="1"/>
+      <w:numFmt w:val="lowerRoman"/>
+      <w:lvlText w:val="%3."/>
+      <w:lvlJc w:val="right"/>
+      <w:pPr>
+        <w:ind w:left="2160" w:hanging="180"/>
+      </w:pPr>
+    </w:lvl>
+    <w:lvl w:ilvl="3" w:tplc="0409000F" w:tentative="1">
+      <w:start w:val="1"/>
+      <w:numFmt w:val="decimal"/>
+      <w:lvlText w:val="%4."/>
+      <w:lvlJc w:val="left"/>
+      <w:pPr>
+        <w:ind w:left="2880" w:hanging="360"/>
+      </w:pPr>
+    </w:lvl>
+    <w:lvl w:ilvl="4" w:tplc="04090019" w:tentative="1">
+      <w:start w:val="1"/>
+      <w:numFmt w:val="lowerLetter"/>
+      <w:lvlText w:val="%5."/>
+      <w:lvlJc w:val="left"/>
+      <w:pPr>
+        <w:ind w:left="3600" w:hanging="360"/>
+      </w:pPr>
+    </w:lvl>
+    <w:lvl w:ilvl="5" w:tplc="0409001B" w:tentative="1">
+      <w:start w:val="1"/>
+      <w:numFmt w:val="lowerRoman"/>
+      <w:lvlText w:val="%6."/>
+      <w:lvlJc w:val="right"/>
+      <w:pPr>
+        <w:ind w:left="4320" w:hanging="180"/>
+      </w:pPr>
+    </w:lvl>
+    <w:lvl w:ilvl="6" w:tplc="0409000F" w:tentative="1">
+      <w:start w:val="1"/>
+      <w:numFmt w:val="decimal"/>
+      <w:lvlText w:val="%7."/>
+      <w:lvlJc w:val="left"/>
+      <w:pPr>
+        <w:ind w:left="5040" w:hanging="360"/>
+      </w:pPr>
+    </w:lvl>
+    <w:lvl w:ilvl="7" w:tplc="04090019" w:tentative="1">
+      <w:start w:val="1"/>
+      <w:numFmt w:val="lowerLetter"/>
+      <w:lvlText w:val="%8."/>
+      <w:lvlJc w:val="left"/>
+      <w:pPr>
+        <w:ind w:left="5760" w:hanging="360"/>
+      </w:pPr>
+    </w:lvl>
+    <w:lvl w:ilvl="8" w:tplc="0409001B" w:tentative="1">
+      <w:start w:val="1"/>
+      <w:numFmt w:val="lowerRoman"/>
+      <w:lvlText w:val="%9."/>
+      <w:lvlJc w:val="right"/>
+      <w:pPr>
+        <w:ind w:left="6480" w:hanging="180"/>
+      </w:pPr>
+    </w:lvl>
+  </w:abstractNum>
+  <w:num w:numId="1">
+    <w:abstractNumId w:val="1"/>
+  </w:num>
+  <w:num w:numId="2">
+    <w:abstractNumId w:val="2"/>
+  </w:num>
+  <w:num w:numId="3">
+    <w:abstractNumId w:val="0"/>
+  </w:num>
+</w:numbering>
 </file>
 
 <file path=word/styles.xml><?xml version="1.0" encoding="utf-8"?>
@@ -455,7 +1925,6 @@
     <w:next w:val="Normal"/>
     <w:link w:val="Heading2Char"/>
     <w:uiPriority w:val="9"/>
-    <w:semiHidden/>
     <w:unhideWhenUsed/>
     <w:qFormat/>
     <w:rsid w:val="00D155D5"/>
@@ -586,13 +2055,108 @@
     <w:basedOn w:val="DefaultParagraphFont"/>
     <w:link w:val="Heading2"/>
     <w:uiPriority w:val="9"/>
-    <w:semiHidden/>
     <w:rsid w:val="00D155D5"/>
     <w:rPr>
       <w:rFonts w:ascii="Cambria" w:eastAsiaTheme="majorEastAsia" w:hAnsi="Cambria" w:cstheme="majorBidi"/>
       <w:b/>
       <w:sz w:val="26"/>
       <w:szCs w:val="26"/>
+    </w:rPr>
+  </w:style>
+  <w:style w:type="paragraph" w:styleId="ListParagraph">
+    <w:name w:val="List Paragraph"/>
+    <w:basedOn w:val="Normal"/>
+    <w:uiPriority w:val="34"/>
+    <w:qFormat/>
+    <w:rsid w:val="00514AD6"/>
+    <w:pPr>
+      <w:ind w:left="720"/>
+      <w:contextualSpacing/>
+    </w:pPr>
+  </w:style>
+  <w:style w:type="character" w:styleId="Hyperlink">
+    <w:name w:val="Hyperlink"/>
+    <w:basedOn w:val="DefaultParagraphFont"/>
+    <w:uiPriority w:val="99"/>
+    <w:unhideWhenUsed/>
+    <w:rsid w:val="00557C0C"/>
+    <w:rPr>
+      <w:color w:val="0563C1" w:themeColor="hyperlink"/>
+      <w:u w:val="single"/>
+    </w:rPr>
+  </w:style>
+  <w:style w:type="character" w:styleId="UnresolvedMention">
+    <w:name w:val="Unresolved Mention"/>
+    <w:basedOn w:val="DefaultParagraphFont"/>
+    <w:uiPriority w:val="99"/>
+    <w:semiHidden/>
+    <w:unhideWhenUsed/>
+    <w:rsid w:val="00557C0C"/>
+    <w:rPr>
+      <w:color w:val="605E5C"/>
+      <w:shd w:val="clear" w:color="auto" w:fill="E1DFDD"/>
+    </w:rPr>
+  </w:style>
+  <w:style w:type="paragraph" w:styleId="Header">
+    <w:name w:val="header"/>
+    <w:basedOn w:val="Normal"/>
+    <w:link w:val="HeaderChar"/>
+    <w:uiPriority w:val="99"/>
+    <w:unhideWhenUsed/>
+    <w:rsid w:val="00A87F54"/>
+    <w:pPr>
+      <w:tabs>
+        <w:tab w:val="center" w:pos="4680"/>
+        <w:tab w:val="right" w:pos="9360"/>
+      </w:tabs>
+      <w:spacing w:before="0" w:after="0" w:line="240" w:lineRule="auto"/>
+    </w:pPr>
+  </w:style>
+  <w:style w:type="character" w:customStyle="1" w:styleId="HeaderChar">
+    <w:name w:val="Header Char"/>
+    <w:basedOn w:val="DefaultParagraphFont"/>
+    <w:link w:val="Header"/>
+    <w:uiPriority w:val="99"/>
+    <w:rsid w:val="00A87F54"/>
+    <w:rPr>
+      <w:rFonts w:ascii="Cambria" w:hAnsi="Cambria"/>
+      <w:sz w:val="24"/>
+    </w:rPr>
+  </w:style>
+  <w:style w:type="paragraph" w:styleId="Footer">
+    <w:name w:val="footer"/>
+    <w:basedOn w:val="Normal"/>
+    <w:link w:val="FooterChar"/>
+    <w:uiPriority w:val="99"/>
+    <w:unhideWhenUsed/>
+    <w:rsid w:val="00A87F54"/>
+    <w:pPr>
+      <w:tabs>
+        <w:tab w:val="center" w:pos="4680"/>
+        <w:tab w:val="right" w:pos="9360"/>
+      </w:tabs>
+      <w:spacing w:before="0" w:after="0" w:line="240" w:lineRule="auto"/>
+    </w:pPr>
+  </w:style>
+  <w:style w:type="character" w:customStyle="1" w:styleId="FooterChar">
+    <w:name w:val="Footer Char"/>
+    <w:basedOn w:val="DefaultParagraphFont"/>
+    <w:link w:val="Footer"/>
+    <w:uiPriority w:val="99"/>
+    <w:rsid w:val="00A87F54"/>
+    <w:rPr>
+      <w:rFonts w:ascii="Cambria" w:hAnsi="Cambria"/>
+      <w:sz w:val="24"/>
+    </w:rPr>
+  </w:style>
+  <w:style w:type="character" w:styleId="PlaceholderText">
+    <w:name w:val="Placeholder Text"/>
+    <w:basedOn w:val="DefaultParagraphFont"/>
+    <w:uiPriority w:val="99"/>
+    <w:semiHidden/>
+    <w:rsid w:val="000F765E"/>
+    <w:rPr>
+      <w:color w:val="808080"/>
     </w:rPr>
   </w:style>
 </w:styles>
@@ -891,4 +2455,16 @@
     </a:ext>
   </a:extLst>
 </a:theme>
+</file>
+
+<file path=customXml/item1.xml><?xml version="1.0" encoding="utf-8"?>
+<b:Sources xmlns:b="http://schemas.openxmlformats.org/officeDocument/2006/bibliography" xmlns="http://schemas.openxmlformats.org/officeDocument/2006/bibliography" SelectedStyle="\APASixthEditionOfficeOnline.xsl" StyleName="APA" Version="6"/>
+</file>
+
+<file path=customXml/itemProps1.xml><?xml version="1.0" encoding="utf-8"?>
+<ds:datastoreItem xmlns:ds="http://schemas.openxmlformats.org/officeDocument/2006/customXml" ds:itemID="{98BF8388-D78E-4ED5-A62B-D36F5095487B}">
+  <ds:schemaRefs>
+    <ds:schemaRef ds:uri="http://schemas.openxmlformats.org/officeDocument/2006/bibliography"/>
+  </ds:schemaRefs>
+</ds:datastoreItem>
 </file>
</xml_diff>

<commit_message>
yıllık rapor tamamlandı. gerekli dosya ve linkler eklendi.
@ismail-ataseven @mesutto @ozank
</commit_message>
<xml_diff>
--- a/yıllık rapor.docx
+++ b/yıllık rapor.docx
@@ -16,15 +16,12 @@
         </w:rPr>
         <w:t>RESEARCH LEAGUE</w:t>
       </w:r>
-    </w:p>
-    <w:p>
-      <w:pPr>
-        <w:pStyle w:val="Heading1"/>
-        <w:jc w:val="center"/>
-        <w:rPr>
-          <w:lang w:val="tr-TR"/>
-        </w:rPr>
-      </w:pPr>
+      <w:r>
+        <w:rPr>
+          <w:lang w:val="tr-TR"/>
+        </w:rPr>
+        <w:t xml:space="preserve"> </w:t>
+      </w:r>
       <w:r>
         <w:rPr>
           <w:lang w:val="tr-TR"/>
@@ -46,6 +43,27 @@
         </w:rPr>
         <w:t>Göksenin Hande BAYAZIT</w:t>
       </w:r>
+      <w:r>
+        <w:rPr>
+          <w:lang w:val="tr-TR"/>
+        </w:rPr>
+        <w:t xml:space="preserve"> – </w:t>
+      </w:r>
+      <w:hyperlink r:id="rId8" w:history="1">
+        <w:r>
+          <w:rPr>
+            <w:rStyle w:val="Hyperlink"/>
+            <w:lang w:val="tr-TR"/>
+          </w:rPr>
+          <w:t>handebayazit@gmail.com</w:t>
+        </w:r>
+      </w:hyperlink>
+      <w:r>
+        <w:rPr>
+          <w:lang w:val="tr-TR"/>
+        </w:rPr>
+        <w:t xml:space="preserve"> </w:t>
+      </w:r>
     </w:p>
     <w:p>
       <w:pPr>
@@ -59,7 +77,13 @@
         <w:rPr>
           <w:lang w:val="tr-TR"/>
         </w:rPr>
-        <w:t>Haziran 2018</w:t>
+        <w:t>Temmuz</w:t>
+      </w:r>
+      <w:r>
+        <w:rPr>
+          <w:lang w:val="tr-TR"/>
+        </w:rPr>
+        <w:t xml:space="preserve"> 2018</w:t>
       </w:r>
     </w:p>
     <w:p>
@@ -374,7 +398,7 @@
         </w:rPr>
         <w:t xml:space="preserve">: </w:t>
       </w:r>
-      <w:hyperlink r:id="rId8" w:history="1">
+      <w:hyperlink r:id="rId9" w:history="1">
         <w:proofErr w:type="spellStart"/>
         <w:r>
           <w:rPr>
@@ -456,14 +480,7 @@
         <w:rPr>
           <w:lang w:val="tr-TR"/>
         </w:rPr>
-        <w:t xml:space="preserve">yaparak sonuçları yorumlamak oldu. Bunun </w:t>
-      </w:r>
-      <w:r>
-        <w:rPr>
-          <w:lang w:val="tr-TR"/>
-        </w:rPr>
-        <w:lastRenderedPageBreak/>
-        <w:t xml:space="preserve">için IMMD projesindeki motorun tasarım dosyasının versiyonlarından bir tanesini bu raporun da içinde olduğu </w:t>
+        <w:t xml:space="preserve">yaparak sonuçları yorumlamak oldu. Bunun için IMMD projesindeki motorun tasarım dosyasının versiyonlarından bir tanesini bu raporun da içinde olduğu </w:t>
       </w:r>
       <w:proofErr w:type="spellStart"/>
       <w:r>
@@ -493,7 +510,7 @@
         </w:rPr>
         <w:t xml:space="preserve"> ekliyorum (</w:t>
       </w:r>
-      <w:hyperlink r:id="rId9" w:history="1">
+      <w:hyperlink r:id="rId10" w:history="1">
         <w:r>
           <w:rPr>
             <w:rStyle w:val="Hyperlink"/>
@@ -518,7 +535,14 @@
         <w:rPr>
           <w:lang w:val="tr-TR"/>
         </w:rPr>
-        <w:t xml:space="preserve">Bu dosyanın içinde hem 2D hem de </w:t>
+        <w:t xml:space="preserve">Bu dosyanın içinde hem </w:t>
+      </w:r>
+      <w:r>
+        <w:rPr>
+          <w:lang w:val="tr-TR"/>
+        </w:rPr>
+        <w:lastRenderedPageBreak/>
+        <w:t xml:space="preserve">2D hem de </w:t>
       </w:r>
       <w:proofErr w:type="spellStart"/>
       <w:r>
@@ -884,42 +908,42 @@
         <w:rPr>
           <w:lang w:val="tr-TR"/>
         </w:rPr>
-        <w:t xml:space="preserve"> değiştirir gibi). Bu noktada versiyon kontrolü kullanmayıp her tasarımı farklı isimle kaydetmeye çalışmak işlerin cidden </w:t>
+        <w:t xml:space="preserve"> değiştirir gibi). Bu noktada versiyon kontrolü kullanmayıp her tasarımı farklı isimle kaydetmeye çalışmak işlerin cidden kaotik bir boyuta gelmesine sebep olabiliyor. Bu yüzden tasarım üzerinde herhangi bir güncelleme yapıldıktan sonra bunu </w:t>
+      </w:r>
+      <w:proofErr w:type="spellStart"/>
+      <w:r>
+        <w:rPr>
+          <w:lang w:val="tr-TR"/>
+        </w:rPr>
+        <w:t>GitHub’a</w:t>
+      </w:r>
+      <w:proofErr w:type="spellEnd"/>
+      <w:r>
+        <w:rPr>
+          <w:lang w:val="tr-TR"/>
+        </w:rPr>
+        <w:t xml:space="preserve"> atılmasını ve </w:t>
+      </w:r>
+      <w:proofErr w:type="spellStart"/>
+      <w:r>
+        <w:rPr>
+          <w:lang w:val="tr-TR"/>
+        </w:rPr>
+        <w:t>commit</w:t>
+      </w:r>
+      <w:proofErr w:type="spellEnd"/>
+      <w:r>
+        <w:rPr>
+          <w:lang w:val="tr-TR"/>
+        </w:rPr>
+        <w:t xml:space="preserve"> açıklamalarının </w:t>
       </w:r>
       <w:r>
         <w:rPr>
           <w:lang w:val="tr-TR"/>
         </w:rPr>
         <w:lastRenderedPageBreak/>
-        <w:t xml:space="preserve">kaotik bir boyuta gelmesine sebep olabiliyor. Bu yüzden tasarım üzerinde herhangi bir güncelleme yapıldıktan sonra bunu </w:t>
-      </w:r>
-      <w:proofErr w:type="spellStart"/>
-      <w:r>
-        <w:rPr>
-          <w:lang w:val="tr-TR"/>
-        </w:rPr>
-        <w:t>GitHub’a</w:t>
-      </w:r>
-      <w:proofErr w:type="spellEnd"/>
-      <w:r>
-        <w:rPr>
-          <w:lang w:val="tr-TR"/>
-        </w:rPr>
-        <w:t xml:space="preserve"> atılmasını ve </w:t>
-      </w:r>
-      <w:proofErr w:type="spellStart"/>
-      <w:r>
-        <w:rPr>
-          <w:lang w:val="tr-TR"/>
-        </w:rPr>
-        <w:t>commit</w:t>
-      </w:r>
-      <w:proofErr w:type="spellEnd"/>
-      <w:r>
-        <w:rPr>
-          <w:lang w:val="tr-TR"/>
-        </w:rPr>
-        <w:t xml:space="preserve"> açıklamalarının “</w:t>
+        <w:t>“</w:t>
       </w:r>
       <w:proofErr w:type="spellStart"/>
       <w:r>
@@ -1024,23 +1048,1083 @@
     </w:p>
     <w:p>
       <w:pPr>
-        <w:rPr>
-          <w:lang w:val="tr-TR"/>
-        </w:rPr>
-      </w:pPr>
-    </w:p>
-    <w:p>
-      <w:pPr>
+        <w:ind w:firstLine="360"/>
+        <w:rPr>
+          <w:lang w:val="tr-TR"/>
+        </w:rPr>
+      </w:pPr>
+      <w:r>
+        <w:rPr>
+          <w:lang w:val="tr-TR"/>
+        </w:rPr>
+        <w:t xml:space="preserve">IMMD projesindeki motor (PMSM), ben çalışmaya dahil olduğumda hali hazırda tasarlanmıştı. Bu noktada benim üzerime düşen tasarım sürecini öğrenmek, bir daha gözden geçirmek ve tasarım üzerindeki çeşitli değişkenlerin değiştiği durumda motorda ne gibi değişiklikler olduğuyla ilgili gözlem yapmaktı. (Bu parametrik tasarım </w:t>
+      </w:r>
+      <w:proofErr w:type="spellStart"/>
+      <w:r>
+        <w:rPr>
+          <w:lang w:val="tr-TR"/>
+        </w:rPr>
+        <w:t>repo’nun</w:t>
+      </w:r>
+      <w:proofErr w:type="spellEnd"/>
+      <w:r>
+        <w:rPr>
+          <w:lang w:val="tr-TR"/>
+        </w:rPr>
+        <w:t xml:space="preserve"> içindeki </w:t>
+      </w:r>
+      <w:r>
+        <w:rPr>
+          <w:b/>
+          <w:bCs/>
+          <w:lang w:val="tr-TR"/>
+        </w:rPr>
+        <w:t>Designfile.V1.1.xlsx</w:t>
+      </w:r>
+      <w:r>
+        <w:rPr>
+          <w:lang w:val="tr-TR"/>
+        </w:rPr>
+        <w:t xml:space="preserve"> dosyası</w:t>
+      </w:r>
+      <w:r>
+        <w:rPr>
+          <w:lang w:val="tr-TR"/>
+        </w:rPr>
+        <w:t>nda bulunuyor.)</w:t>
+      </w:r>
+    </w:p>
+    <w:p>
+      <w:pPr>
+        <w:ind w:firstLine="360"/>
+        <w:rPr>
+          <w:lang w:val="tr-TR"/>
+        </w:rPr>
+      </w:pPr>
+      <w:r>
+        <w:rPr>
+          <w:lang w:val="tr-TR"/>
+        </w:rPr>
+        <w:t xml:space="preserve">İlerleyen üretim sürecinde, üreticiyle görüşmelerimiz devam ettikçe motorun çapından ötürü (300 mm) uygun kasa bulmakta sıkıntı yaşanacağı ortaya çıktı. Bu nedenle en baştan yeni bir tasarım yapılması ihtiyacı doğdu. Elde var olan kasaların çapları 240 mm ve 270 mm olduğu için iki yeni tasarım yaptık. Benim yaptığım tasarımın raporu da </w:t>
+      </w:r>
+      <w:proofErr w:type="spellStart"/>
+      <w:r>
+        <w:rPr>
+          <w:lang w:val="tr-TR"/>
+        </w:rPr>
+        <w:t>repo’da</w:t>
+      </w:r>
+      <w:proofErr w:type="spellEnd"/>
+      <w:r>
+        <w:rPr>
+          <w:lang w:val="tr-TR"/>
+        </w:rPr>
+        <w:t xml:space="preserve"> </w:t>
+      </w:r>
+      <w:r>
+        <w:rPr>
+          <w:b/>
+          <w:bCs/>
+          <w:lang w:val="tr-TR"/>
+        </w:rPr>
+        <w:t>EE564_PROJECT2byGHB.pdf</w:t>
+      </w:r>
+      <w:r>
+        <w:rPr>
+          <w:lang w:val="tr-TR"/>
+        </w:rPr>
+        <w:t xml:space="preserve"> ismiyle mevcut.</w:t>
+      </w:r>
+    </w:p>
+    <w:p>
+      <w:pPr>
+        <w:ind w:firstLine="360"/>
+        <w:rPr>
+          <w:lang w:val="tr-TR"/>
+        </w:rPr>
+      </w:pPr>
+      <w:r>
+        <w:rPr>
+          <w:lang w:val="tr-TR"/>
+        </w:rPr>
+        <w:t xml:space="preserve">Tasarım sürecinde izlediğim yöntemlerin bazıları ve bu işi öğrenme sürecim aşağıdaki </w:t>
+      </w:r>
+      <w:r>
+        <w:rPr>
+          <w:lang w:val="tr-TR"/>
+        </w:rPr>
+        <w:t>kabaca şu şekilde</w:t>
+      </w:r>
+      <w:r>
+        <w:rPr>
+          <w:lang w:val="tr-TR"/>
+        </w:rPr>
+        <w:t>:</w:t>
+      </w:r>
+    </w:p>
+    <w:p>
+      <w:pPr>
+        <w:ind w:firstLine="360"/>
+        <w:rPr>
+          <w:lang w:val="tr-TR"/>
+        </w:rPr>
+      </w:pPr>
+      <w:r>
+        <w:rPr>
+          <w:lang w:val="tr-TR"/>
+        </w:rPr>
+        <w:t xml:space="preserve">2017-2018 yılı 1. döneminde katıldığım motor tasarımı seminerinde konsept hakkında genel olarak fikir sahibi oldum. </w:t>
+      </w:r>
+      <w:r>
+        <w:rPr>
+          <w:b/>
+          <w:bCs/>
+          <w:lang w:val="tr-TR"/>
+        </w:rPr>
+        <w:t xml:space="preserve">Öncelikle manyetik devrelerle başlayan bu eğitim daha sonra </w:t>
+      </w:r>
+      <w:proofErr w:type="spellStart"/>
+      <w:r>
+        <w:rPr>
+          <w:b/>
+          <w:bCs/>
+          <w:lang w:val="tr-TR"/>
+        </w:rPr>
+        <w:t>inductor</w:t>
+      </w:r>
+      <w:proofErr w:type="spellEnd"/>
+      <w:r>
+        <w:rPr>
+          <w:b/>
+          <w:bCs/>
+          <w:lang w:val="tr-TR"/>
+        </w:rPr>
+        <w:t xml:space="preserve"> tasarımı, </w:t>
+      </w:r>
+      <w:proofErr w:type="spellStart"/>
+      <w:r>
+        <w:rPr>
+          <w:b/>
+          <w:bCs/>
+          <w:lang w:val="tr-TR"/>
+        </w:rPr>
+        <w:t>transformer</w:t>
+      </w:r>
+      <w:proofErr w:type="spellEnd"/>
+      <w:r>
+        <w:rPr>
+          <w:b/>
+          <w:bCs/>
+          <w:lang w:val="tr-TR"/>
+        </w:rPr>
+        <w:t xml:space="preserve"> tasarımı, MMF ve </w:t>
+      </w:r>
+      <w:proofErr w:type="spellStart"/>
+      <w:r>
+        <w:rPr>
+          <w:b/>
+          <w:bCs/>
+          <w:lang w:val="tr-TR"/>
+        </w:rPr>
+        <w:t>winding</w:t>
+      </w:r>
+      <w:proofErr w:type="spellEnd"/>
+      <w:r>
+        <w:rPr>
+          <w:b/>
+          <w:bCs/>
+          <w:lang w:val="tr-TR"/>
+        </w:rPr>
+        <w:t xml:space="preserve"> bilgisi, stator ve rotor tasarımı, motor tasarımındaki diğer detaylar, termal ve mekanik sınırlar gibi konular hakkında bilgi sahibi olmamı sağladı.</w:t>
+      </w:r>
+      <w:r>
+        <w:rPr>
+          <w:lang w:val="tr-TR"/>
+        </w:rPr>
+        <w:t xml:space="preserve"> </w:t>
+      </w:r>
+      <w:r>
+        <w:rPr>
+          <w:lang w:val="tr-TR"/>
+        </w:rPr>
+        <w:t>Öğrenirken bu sırayla gitmenin çok faydalı olduğunu düşünüyorum.</w:t>
+      </w:r>
+    </w:p>
+    <w:p>
+      <w:pPr>
+        <w:ind w:firstLine="360"/>
+        <w:rPr>
+          <w:lang w:val="tr-TR"/>
+        </w:rPr>
+      </w:pPr>
+      <w:r>
+        <w:rPr>
+          <w:lang w:val="tr-TR"/>
+        </w:rPr>
+        <w:t xml:space="preserve">Ayrıca ikinci dönem aldığım EE564 (Design of </w:t>
+      </w:r>
+      <w:proofErr w:type="spellStart"/>
+      <w:r>
+        <w:rPr>
+          <w:lang w:val="tr-TR"/>
+        </w:rPr>
+        <w:t>Electrical</w:t>
+      </w:r>
+      <w:proofErr w:type="spellEnd"/>
+      <w:r>
+        <w:rPr>
+          <w:lang w:val="tr-TR"/>
+        </w:rPr>
+        <w:t xml:space="preserve"> </w:t>
+      </w:r>
+      <w:proofErr w:type="spellStart"/>
+      <w:r>
+        <w:rPr>
+          <w:lang w:val="tr-TR"/>
+        </w:rPr>
+        <w:t>Machines</w:t>
+      </w:r>
+      <w:proofErr w:type="spellEnd"/>
+      <w:r>
+        <w:rPr>
+          <w:lang w:val="tr-TR"/>
+        </w:rPr>
+        <w:t xml:space="preserve">) dersi de bu konuların üzerinden daha detaylı bir şekilde geçtiği için bilgimi pekiştirmiş oldum. Bu dersin içeriği Ozan Hoca’nın EE564 slaytlarında mevcut. (Link: </w:t>
+      </w:r>
+      <w:r>
+        <w:rPr>
+          <w:lang w:val="tr-TR"/>
+        </w:rPr>
+        <w:fldChar w:fldCharType="begin"/>
+      </w:r>
+      <w:r>
+        <w:rPr>
+          <w:lang w:val="tr-TR"/>
+        </w:rPr>
+        <w:instrText xml:space="preserve"> HYPERLINK "http://keysan.me/ee564" </w:instrText>
+      </w:r>
+      <w:r>
+        <w:rPr>
+          <w:lang w:val="tr-TR"/>
+        </w:rPr>
+        <w:fldChar w:fldCharType="separate"/>
+      </w:r>
+      <w:r>
+        <w:rPr>
+          <w:rStyle w:val="Hyperlink"/>
+          <w:lang w:val="tr-TR"/>
+        </w:rPr>
+        <w:t>http://keysan.me/ee564</w:t>
+      </w:r>
+      <w:r>
+        <w:rPr>
+          <w:lang w:val="tr-TR"/>
+        </w:rPr>
+        <w:fldChar w:fldCharType="end"/>
+      </w:r>
+      <w:r>
+        <w:rPr>
+          <w:lang w:val="tr-TR"/>
+        </w:rPr>
+        <w:t xml:space="preserve"> )</w:t>
+      </w:r>
+      <w:r>
+        <w:rPr>
+          <w:lang w:val="tr-TR"/>
+        </w:rPr>
+        <w:t xml:space="preserve"> Ayrıca EE564 </w:t>
+      </w:r>
+      <w:r>
+        <w:rPr>
+          <w:lang w:val="tr-TR"/>
+        </w:rPr>
+        <w:lastRenderedPageBreak/>
+        <w:t xml:space="preserve">dersi kapsamında yaptığımız projeler (ödevler), motor tasarımı seminerinde yaptığımız ödevler ve geçmiş yıllarda yapılan projeler için </w:t>
+      </w:r>
+      <w:proofErr w:type="spellStart"/>
+      <w:proofErr w:type="gramStart"/>
+      <w:r>
+        <w:rPr>
+          <w:lang w:val="tr-TR"/>
+        </w:rPr>
+        <w:t>repo’ların</w:t>
+      </w:r>
+      <w:proofErr w:type="spellEnd"/>
+      <w:proofErr w:type="gramEnd"/>
+      <w:r>
+        <w:rPr>
+          <w:lang w:val="tr-TR"/>
+        </w:rPr>
+        <w:t xml:space="preserve"> linkini aşağıya ekledim.</w:t>
+      </w:r>
+    </w:p>
+    <w:p>
+      <w:pPr>
+        <w:pStyle w:val="ListParagraph"/>
+        <w:numPr>
+          <w:ilvl w:val="0"/>
+          <w:numId w:val="3"/>
+        </w:numPr>
+        <w:rPr>
+          <w:lang w:val="tr-TR"/>
+        </w:rPr>
+      </w:pPr>
+      <w:hyperlink r:id="rId11" w:history="1">
+        <w:r>
+          <w:rPr>
+            <w:rStyle w:val="Hyperlink"/>
+            <w:lang w:val="tr-TR"/>
+          </w:rPr>
+          <w:t>https://github.com/ghandeb/EE564</w:t>
+        </w:r>
+      </w:hyperlink>
+      <w:r>
+        <w:rPr>
+          <w:lang w:val="tr-TR"/>
+        </w:rPr>
+        <w:t xml:space="preserve"> </w:t>
+      </w:r>
+    </w:p>
+    <w:p>
+      <w:pPr>
+        <w:pStyle w:val="ListParagraph"/>
+        <w:numPr>
+          <w:ilvl w:val="0"/>
+          <w:numId w:val="3"/>
+        </w:numPr>
+        <w:rPr>
+          <w:lang w:val="tr-TR"/>
+        </w:rPr>
+      </w:pPr>
+      <w:hyperlink r:id="rId12" w:history="1">
+        <w:r>
+          <w:rPr>
+            <w:rStyle w:val="Hyperlink"/>
+            <w:lang w:val="tr-TR"/>
+          </w:rPr>
+          <w:t>https://github.com/odtu/ee564-2018</w:t>
+        </w:r>
+      </w:hyperlink>
+      <w:r>
+        <w:rPr>
+          <w:lang w:val="tr-TR"/>
+        </w:rPr>
+        <w:t xml:space="preserve"> </w:t>
+      </w:r>
+    </w:p>
+    <w:p>
+      <w:pPr>
+        <w:pStyle w:val="ListParagraph"/>
+        <w:numPr>
+          <w:ilvl w:val="0"/>
+          <w:numId w:val="3"/>
+        </w:numPr>
+        <w:rPr>
+          <w:lang w:val="tr-TR"/>
+        </w:rPr>
+      </w:pPr>
+      <w:hyperlink r:id="rId13" w:history="1">
+        <w:r>
+          <w:rPr>
+            <w:rStyle w:val="Hyperlink"/>
+            <w:lang w:val="tr-TR"/>
+          </w:rPr>
+          <w:t>https://github.com/odtu/ee564</w:t>
+        </w:r>
+      </w:hyperlink>
+      <w:r>
+        <w:rPr>
+          <w:lang w:val="tr-TR"/>
+        </w:rPr>
+        <w:t xml:space="preserve"> </w:t>
+      </w:r>
+    </w:p>
+    <w:p>
+      <w:pPr>
+        <w:ind w:firstLine="360"/>
+        <w:rPr>
+          <w:lang w:val="tr-TR"/>
+        </w:rPr>
+      </w:pPr>
+      <w:r>
+        <w:rPr>
+          <w:lang w:val="tr-TR"/>
+        </w:rPr>
+        <w:t>Derste kullandığımız bir diğer kaynak da ders kitabıydı. Kitapta konular anlaşılır şekilde anlatılıyor ve örnekler de gayet açıklayıcı. Kitabın bilgileri şu şekilde</w:t>
+      </w:r>
+      <w:r>
+        <w:rPr>
+          <w:lang w:val="tr-TR"/>
+        </w:rPr>
+        <w:t xml:space="preserve"> (</w:t>
+      </w:r>
+      <w:proofErr w:type="spellStart"/>
+      <w:r>
+        <w:rPr>
+          <w:lang w:val="tr-TR"/>
+        </w:rPr>
+        <w:t>pdf</w:t>
+      </w:r>
+      <w:proofErr w:type="spellEnd"/>
+      <w:r>
+        <w:rPr>
+          <w:lang w:val="tr-TR"/>
+        </w:rPr>
+        <w:t xml:space="preserve"> hali malum ortamlarda mevcut, 155 $’</w:t>
+      </w:r>
+      <w:proofErr w:type="spellStart"/>
+      <w:r>
+        <w:rPr>
+          <w:lang w:val="tr-TR"/>
+        </w:rPr>
+        <w:t>ınız</w:t>
+      </w:r>
+      <w:proofErr w:type="spellEnd"/>
+      <w:r>
+        <w:rPr>
+          <w:lang w:val="tr-TR"/>
+        </w:rPr>
+        <w:t xml:space="preserve"> varsa kendisi de internette mevcut)</w:t>
+      </w:r>
+      <w:r>
+        <w:rPr>
+          <w:lang w:val="tr-TR"/>
+        </w:rPr>
+        <w:t>:</w:t>
+      </w:r>
+    </w:p>
+    <w:p>
+      <w:pPr>
+        <w:pStyle w:val="ListParagraph"/>
+        <w:numPr>
+          <w:ilvl w:val="0"/>
+          <w:numId w:val="3"/>
+        </w:numPr>
+        <w:rPr>
+          <w:lang w:val="tr-TR"/>
+        </w:rPr>
+      </w:pPr>
+      <w:r>
+        <w:rPr>
+          <w:lang w:val="tr-TR"/>
+        </w:rPr>
+        <w:t xml:space="preserve">Design of </w:t>
+      </w:r>
+      <w:proofErr w:type="spellStart"/>
+      <w:r>
+        <w:rPr>
+          <w:lang w:val="tr-TR"/>
+        </w:rPr>
+        <w:t>Rotating</w:t>
+      </w:r>
+      <w:proofErr w:type="spellEnd"/>
+      <w:r>
+        <w:rPr>
+          <w:lang w:val="tr-TR"/>
+        </w:rPr>
+        <w:t xml:space="preserve"> </w:t>
+      </w:r>
+      <w:proofErr w:type="spellStart"/>
+      <w:r>
+        <w:rPr>
+          <w:lang w:val="tr-TR"/>
+        </w:rPr>
+        <w:t>Electrical</w:t>
+      </w:r>
+      <w:proofErr w:type="spellEnd"/>
+      <w:r>
+        <w:rPr>
+          <w:lang w:val="tr-TR"/>
+        </w:rPr>
+        <w:t xml:space="preserve"> </w:t>
+      </w:r>
+      <w:proofErr w:type="spellStart"/>
+      <w:r>
+        <w:rPr>
+          <w:lang w:val="tr-TR"/>
+        </w:rPr>
+        <w:t>Machines</w:t>
+      </w:r>
+      <w:proofErr w:type="spellEnd"/>
+      <w:r>
+        <w:rPr>
+          <w:lang w:val="tr-TR"/>
+        </w:rPr>
+        <w:t xml:space="preserve">, </w:t>
+      </w:r>
+      <w:proofErr w:type="spellStart"/>
+      <w:r>
+        <w:rPr>
+          <w:lang w:val="tr-TR"/>
+        </w:rPr>
+        <w:t>Wiley</w:t>
+      </w:r>
+      <w:proofErr w:type="spellEnd"/>
+      <w:r>
+        <w:rPr>
+          <w:lang w:val="tr-TR"/>
+        </w:rPr>
+        <w:t xml:space="preserve">, </w:t>
+      </w:r>
+      <w:r>
+        <w:rPr>
+          <w:lang w:val="tr-TR"/>
+        </w:rPr>
+        <w:t>2nd Edition</w:t>
+      </w:r>
+      <w:r>
+        <w:rPr>
+          <w:lang w:val="tr-TR"/>
+        </w:rPr>
+        <w:t xml:space="preserve">, </w:t>
+      </w:r>
+      <w:proofErr w:type="spellStart"/>
+      <w:r>
+        <w:rPr>
+          <w:lang w:val="tr-TR"/>
+        </w:rPr>
+        <w:t>Juha</w:t>
+      </w:r>
+      <w:proofErr w:type="spellEnd"/>
+      <w:r>
+        <w:rPr>
+          <w:lang w:val="tr-TR"/>
+        </w:rPr>
+        <w:t xml:space="preserve"> </w:t>
+      </w:r>
+      <w:proofErr w:type="spellStart"/>
+      <w:r>
+        <w:rPr>
+          <w:lang w:val="tr-TR"/>
+        </w:rPr>
+        <w:t>Pyrhonen</w:t>
+      </w:r>
+      <w:proofErr w:type="spellEnd"/>
+      <w:r>
+        <w:rPr>
+          <w:lang w:val="tr-TR"/>
+        </w:rPr>
+        <w:t xml:space="preserve">, </w:t>
+      </w:r>
+      <w:proofErr w:type="spellStart"/>
+      <w:r>
+        <w:rPr>
+          <w:lang w:val="tr-TR"/>
+        </w:rPr>
+        <w:t>Tapani</w:t>
+      </w:r>
+      <w:proofErr w:type="spellEnd"/>
+      <w:r>
+        <w:rPr>
+          <w:lang w:val="tr-TR"/>
+        </w:rPr>
+        <w:t xml:space="preserve"> </w:t>
+      </w:r>
+      <w:proofErr w:type="spellStart"/>
+      <w:r>
+        <w:rPr>
+          <w:lang w:val="tr-TR"/>
+        </w:rPr>
+        <w:t>Jokinen</w:t>
+      </w:r>
+      <w:proofErr w:type="spellEnd"/>
+      <w:r>
+        <w:rPr>
+          <w:lang w:val="tr-TR"/>
+        </w:rPr>
+        <w:t xml:space="preserve">, </w:t>
+      </w:r>
+      <w:proofErr w:type="spellStart"/>
+      <w:r>
+        <w:rPr>
+          <w:lang w:val="tr-TR"/>
+        </w:rPr>
+        <w:t>Valeria</w:t>
+      </w:r>
+      <w:proofErr w:type="spellEnd"/>
+      <w:r>
+        <w:rPr>
+          <w:lang w:val="tr-TR"/>
+        </w:rPr>
+        <w:t xml:space="preserve"> </w:t>
+      </w:r>
+      <w:proofErr w:type="spellStart"/>
+      <w:r>
+        <w:rPr>
+          <w:lang w:val="tr-TR"/>
+        </w:rPr>
+        <w:t>Hrabovcova</w:t>
+      </w:r>
+      <w:proofErr w:type="spellEnd"/>
+      <w:r>
+        <w:rPr>
+          <w:lang w:val="tr-TR"/>
+        </w:rPr>
+        <w:t xml:space="preserve"> </w:t>
+      </w:r>
+      <w:r>
+        <w:rPr>
+          <w:lang w:val="tr-TR"/>
+        </w:rPr>
+        <w:t>ISBN: 978-1-118-58157-5</w:t>
+      </w:r>
+    </w:p>
+    <w:p>
+      <w:pPr>
+        <w:ind w:firstLine="360"/>
+        <w:rPr>
+          <w:lang w:val="tr-TR"/>
+        </w:rPr>
+      </w:pPr>
+      <w:r>
+        <w:rPr>
+          <w:lang w:val="tr-TR"/>
+        </w:rPr>
+        <w:t>Tasarım ve analiz esnasında dikkat edilmesi gerektiğini düşündüğüm “</w:t>
+      </w:r>
+      <w:proofErr w:type="spellStart"/>
+      <w:r>
+        <w:rPr>
+          <w:lang w:val="tr-TR"/>
+        </w:rPr>
+        <w:t>bottleneck</w:t>
+      </w:r>
+      <w:proofErr w:type="spellEnd"/>
+      <w:r>
+        <w:rPr>
+          <w:lang w:val="tr-TR"/>
+        </w:rPr>
+        <w:t>” olabilecek bazı konular ise şöyle:</w:t>
+      </w:r>
+    </w:p>
+    <w:p>
+      <w:pPr>
+        <w:pStyle w:val="ListParagraph"/>
+        <w:numPr>
+          <w:ilvl w:val="0"/>
+          <w:numId w:val="5"/>
+        </w:numPr>
+        <w:rPr>
+          <w:lang w:val="tr-TR"/>
+        </w:rPr>
+      </w:pPr>
+      <w:proofErr w:type="spellStart"/>
+      <w:r>
+        <w:rPr>
+          <w:lang w:val="tr-TR"/>
+        </w:rPr>
+        <w:t>Fill</w:t>
+      </w:r>
+      <w:proofErr w:type="spellEnd"/>
+      <w:r>
+        <w:rPr>
+          <w:lang w:val="tr-TR"/>
+        </w:rPr>
+        <w:t xml:space="preserve"> </w:t>
+      </w:r>
+      <w:proofErr w:type="spellStart"/>
+      <w:r>
+        <w:rPr>
+          <w:lang w:val="tr-TR"/>
+        </w:rPr>
+        <w:t>factor</w:t>
+      </w:r>
+      <w:proofErr w:type="spellEnd"/>
+      <w:r>
+        <w:rPr>
+          <w:lang w:val="tr-TR"/>
+        </w:rPr>
+        <w:t xml:space="preserve">. 40-45% civarında kalmalı </w:t>
+      </w:r>
+      <w:proofErr w:type="spellStart"/>
+      <w:r>
+        <w:rPr>
+          <w:lang w:val="tr-TR"/>
+        </w:rPr>
+        <w:t>üretilebilirlik</w:t>
+      </w:r>
+      <w:proofErr w:type="spellEnd"/>
+      <w:r>
+        <w:rPr>
+          <w:lang w:val="tr-TR"/>
+        </w:rPr>
+        <w:t xml:space="preserve"> açısından. 70% </w:t>
+      </w:r>
+      <w:proofErr w:type="spellStart"/>
+      <w:r>
+        <w:rPr>
+          <w:lang w:val="tr-TR"/>
+        </w:rPr>
+        <w:t>fill</w:t>
+      </w:r>
+      <w:proofErr w:type="spellEnd"/>
+      <w:r>
+        <w:rPr>
+          <w:lang w:val="tr-TR"/>
+        </w:rPr>
+        <w:t xml:space="preserve"> </w:t>
+      </w:r>
+      <w:proofErr w:type="spellStart"/>
+      <w:r>
+        <w:rPr>
+          <w:lang w:val="tr-TR"/>
+        </w:rPr>
+        <w:t>factor</w:t>
+      </w:r>
+      <w:proofErr w:type="spellEnd"/>
+      <w:r>
+        <w:rPr>
+          <w:lang w:val="tr-TR"/>
+        </w:rPr>
+        <w:t xml:space="preserve"> pek </w:t>
+      </w:r>
+      <w:proofErr w:type="spellStart"/>
+      <w:r>
+        <w:rPr>
+          <w:lang w:val="tr-TR"/>
+        </w:rPr>
+        <w:t>realistik</w:t>
+      </w:r>
+      <w:proofErr w:type="spellEnd"/>
+      <w:r>
+        <w:rPr>
+          <w:lang w:val="tr-TR"/>
+        </w:rPr>
+        <w:t xml:space="preserve"> değil.</w:t>
+      </w:r>
+    </w:p>
+    <w:p>
+      <w:pPr>
+        <w:pStyle w:val="ListParagraph"/>
+        <w:numPr>
+          <w:ilvl w:val="0"/>
+          <w:numId w:val="5"/>
+        </w:numPr>
+        <w:rPr>
+          <w:lang w:val="tr-TR"/>
+        </w:rPr>
+      </w:pPr>
+      <w:r>
+        <w:rPr>
+          <w:lang w:val="tr-TR"/>
+        </w:rPr>
+        <w:t xml:space="preserve">Stator </w:t>
+      </w:r>
+      <w:proofErr w:type="spellStart"/>
+      <w:r>
+        <w:rPr>
+          <w:lang w:val="tr-TR"/>
+        </w:rPr>
+        <w:t>teeth</w:t>
+      </w:r>
+      <w:proofErr w:type="spellEnd"/>
+      <w:r>
+        <w:rPr>
+          <w:lang w:val="tr-TR"/>
+        </w:rPr>
+        <w:t xml:space="preserve"> </w:t>
+      </w:r>
+      <w:proofErr w:type="spellStart"/>
+      <w:r>
+        <w:rPr>
+          <w:lang w:val="tr-TR"/>
+        </w:rPr>
+        <w:t>flux</w:t>
+      </w:r>
+      <w:proofErr w:type="spellEnd"/>
+      <w:r>
+        <w:rPr>
+          <w:lang w:val="tr-TR"/>
+        </w:rPr>
+        <w:t xml:space="preserve"> </w:t>
+      </w:r>
+      <w:proofErr w:type="spellStart"/>
+      <w:r>
+        <w:rPr>
+          <w:lang w:val="tr-TR"/>
+        </w:rPr>
+        <w:t>density</w:t>
+      </w:r>
+      <w:proofErr w:type="spellEnd"/>
+      <w:r>
+        <w:rPr>
+          <w:lang w:val="tr-TR"/>
+        </w:rPr>
+        <w:t xml:space="preserve">. Bu zaten tasarım esnasında da B değerlerini hesaplarken </w:t>
+      </w:r>
+      <w:proofErr w:type="spellStart"/>
+      <w:r>
+        <w:rPr>
+          <w:lang w:val="tr-TR"/>
+        </w:rPr>
+        <w:t>bottleneck</w:t>
+      </w:r>
+      <w:proofErr w:type="spellEnd"/>
+      <w:r>
+        <w:rPr>
+          <w:lang w:val="tr-TR"/>
+        </w:rPr>
+        <w:t xml:space="preserve"> olacak bir değer. (En yüksek burada oluyor çünkü.) 1.5-1.6 </w:t>
+      </w:r>
+      <w:proofErr w:type="spellStart"/>
+      <w:r>
+        <w:rPr>
+          <w:lang w:val="tr-TR"/>
+        </w:rPr>
+        <w:t>T’nın</w:t>
+      </w:r>
+      <w:proofErr w:type="spellEnd"/>
+      <w:r>
+        <w:rPr>
+          <w:lang w:val="tr-TR"/>
+        </w:rPr>
+        <w:t xml:space="preserve"> üzerine çıkmamalı, </w:t>
+      </w:r>
+      <w:proofErr w:type="spellStart"/>
+      <w:r>
+        <w:rPr>
+          <w:lang w:val="tr-TR"/>
+        </w:rPr>
+        <w:t>core</w:t>
+      </w:r>
+      <w:proofErr w:type="spellEnd"/>
+      <w:r>
+        <w:rPr>
+          <w:lang w:val="tr-TR"/>
+        </w:rPr>
+        <w:t xml:space="preserve"> </w:t>
+      </w:r>
+      <w:proofErr w:type="spellStart"/>
+      <w:r>
+        <w:rPr>
+          <w:lang w:val="tr-TR"/>
+        </w:rPr>
+        <w:t>loss</w:t>
+      </w:r>
+      <w:proofErr w:type="spellEnd"/>
+      <w:r>
+        <w:rPr>
+          <w:lang w:val="tr-TR"/>
+        </w:rPr>
+        <w:t xml:space="preserve"> ve ısınmayı çok artırmamalı.</w:t>
+      </w:r>
+    </w:p>
+    <w:p>
+      <w:pPr>
+        <w:pStyle w:val="ListParagraph"/>
+        <w:numPr>
+          <w:ilvl w:val="0"/>
+          <w:numId w:val="5"/>
+        </w:numPr>
+        <w:rPr>
+          <w:lang w:val="tr-TR"/>
+        </w:rPr>
+      </w:pPr>
+      <w:r>
+        <w:rPr>
+          <w:lang w:val="tr-TR"/>
+        </w:rPr>
+        <w:t>J (</w:t>
+      </w:r>
+      <w:proofErr w:type="spellStart"/>
+      <w:r>
+        <w:rPr>
+          <w:lang w:val="tr-TR"/>
+        </w:rPr>
+        <w:t>current</w:t>
+      </w:r>
+      <w:proofErr w:type="spellEnd"/>
+      <w:r>
+        <w:rPr>
+          <w:lang w:val="tr-TR"/>
+        </w:rPr>
+        <w:t xml:space="preserve"> </w:t>
+      </w:r>
+      <w:proofErr w:type="spellStart"/>
+      <w:r>
+        <w:rPr>
+          <w:lang w:val="tr-TR"/>
+        </w:rPr>
+        <w:t>density</w:t>
+      </w:r>
+      <w:proofErr w:type="spellEnd"/>
+      <w:r>
+        <w:rPr>
+          <w:lang w:val="tr-TR"/>
+        </w:rPr>
+        <w:t>). Soğutma çeşitlerine göre bu değer değişse de standart hava soğutmalı bir sistem için 4.5-5 A/mm</w:t>
+      </w:r>
+      <w:r>
+        <w:rPr>
+          <w:vertAlign w:val="superscript"/>
+          <w:lang w:val="tr-TR"/>
+        </w:rPr>
+        <w:t>2</w:t>
+      </w:r>
+      <w:r>
+        <w:rPr>
+          <w:lang w:val="tr-TR"/>
+        </w:rPr>
+        <w:t>’nin üzerine çıkmamalı, aksi takdirde kablolar fazla ısınacağı için yalıtkanların bozulmasına ve en sonunda motorun yanmasına neden olur.</w:t>
+      </w:r>
+    </w:p>
+    <w:p>
+      <w:pPr>
+        <w:pStyle w:val="ListParagraph"/>
+        <w:numPr>
+          <w:ilvl w:val="0"/>
+          <w:numId w:val="5"/>
+        </w:numPr>
+        <w:rPr>
+          <w:lang w:val="tr-TR"/>
+        </w:rPr>
+      </w:pPr>
+      <w:proofErr w:type="spellStart"/>
+      <w:r>
+        <w:rPr>
+          <w:lang w:val="tr-TR"/>
+        </w:rPr>
+        <w:t>C</w:t>
+      </w:r>
+      <w:r>
+        <w:rPr>
+          <w:vertAlign w:val="subscript"/>
+          <w:lang w:val="tr-TR"/>
+        </w:rPr>
+        <w:t>mech</w:t>
+      </w:r>
+      <w:proofErr w:type="spellEnd"/>
+      <w:r>
+        <w:rPr>
+          <w:lang w:val="tr-TR"/>
+        </w:rPr>
+        <w:t xml:space="preserve"> (</w:t>
+      </w:r>
+      <w:proofErr w:type="spellStart"/>
+      <w:r>
+        <w:rPr>
+          <w:lang w:val="tr-TR"/>
+        </w:rPr>
+        <w:t>machine</w:t>
+      </w:r>
+      <w:proofErr w:type="spellEnd"/>
+      <w:r>
+        <w:rPr>
+          <w:lang w:val="tr-TR"/>
+        </w:rPr>
+        <w:t xml:space="preserve"> </w:t>
+      </w:r>
+      <w:proofErr w:type="spellStart"/>
+      <w:r>
+        <w:rPr>
+          <w:lang w:val="tr-TR"/>
+        </w:rPr>
+        <w:t>constant</w:t>
+      </w:r>
+      <w:proofErr w:type="spellEnd"/>
+      <w:r>
+        <w:rPr>
+          <w:lang w:val="tr-TR"/>
+        </w:rPr>
+        <w:t xml:space="preserve">). Bu değer </w:t>
+      </w:r>
+      <w:proofErr w:type="spellStart"/>
+      <w:r>
+        <w:rPr>
+          <w:lang w:val="tr-TR"/>
+        </w:rPr>
+        <w:t>electric</w:t>
+      </w:r>
+      <w:proofErr w:type="spellEnd"/>
+      <w:r>
+        <w:rPr>
+          <w:lang w:val="tr-TR"/>
+        </w:rPr>
+        <w:t xml:space="preserve"> </w:t>
+      </w:r>
+      <w:proofErr w:type="spellStart"/>
+      <w:r>
+        <w:rPr>
+          <w:lang w:val="tr-TR"/>
+        </w:rPr>
+        <w:t>loading</w:t>
+      </w:r>
+      <w:proofErr w:type="spellEnd"/>
+      <w:r>
+        <w:rPr>
+          <w:lang w:val="tr-TR"/>
+        </w:rPr>
+        <w:t xml:space="preserve"> ve </w:t>
+      </w:r>
+      <w:proofErr w:type="spellStart"/>
+      <w:r>
+        <w:rPr>
+          <w:lang w:val="tr-TR"/>
+        </w:rPr>
+        <w:t>magnetic</w:t>
+      </w:r>
+      <w:proofErr w:type="spellEnd"/>
+      <w:r>
+        <w:rPr>
+          <w:lang w:val="tr-TR"/>
+        </w:rPr>
+        <w:t xml:space="preserve"> </w:t>
+      </w:r>
+      <w:proofErr w:type="spellStart"/>
+      <w:r>
+        <w:rPr>
+          <w:lang w:val="tr-TR"/>
+        </w:rPr>
+        <w:t>loading’e</w:t>
+      </w:r>
+      <w:proofErr w:type="spellEnd"/>
+      <w:r>
+        <w:rPr>
+          <w:lang w:val="tr-TR"/>
+        </w:rPr>
+        <w:t xml:space="preserve"> bağlı, herhangi bir güçteki motor için uygun </w:t>
+      </w:r>
+      <w:proofErr w:type="spellStart"/>
+      <w:r>
+        <w:rPr>
+          <w:lang w:val="tr-TR"/>
+        </w:rPr>
+        <w:t>loadingler</w:t>
+      </w:r>
+      <w:proofErr w:type="spellEnd"/>
+      <w:r>
+        <w:rPr>
+          <w:lang w:val="tr-TR"/>
+        </w:rPr>
+        <w:t xml:space="preserve"> altında uygun boyutlar seçilmesini sağlıyor. </w:t>
+      </w:r>
+    </w:p>
+    <w:p>
+      <w:pPr>
+        <w:rPr>
+          <w:lang w:val="tr-TR"/>
+        </w:rPr>
+      </w:pPr>
+    </w:p>
+    <w:p>
+      <w:pPr>
+        <w:ind w:firstLine="360"/>
         <w:rPr>
           <w:lang w:val="tr-TR"/>
         </w:rPr>
       </w:pPr>
       <w:bookmarkStart w:id="0" w:name="_GoBack"/>
       <w:bookmarkEnd w:id="0"/>
+      <w:r>
+        <w:rPr>
+          <w:lang w:val="tr-TR"/>
+        </w:rPr>
+        <w:t xml:space="preserve">Bu raporda yaptığım işleri ve benzer yoldan geçecek biri için tavsiyelerimi kısaca özetlemeye çalıştım. Daha detaylı bilgi ve sorular için e-mail adresim raporun başında mevcut. </w:t>
+      </w:r>
     </w:p>
     <w:sectPr>
-      <w:headerReference w:type="default" r:id="rId10"/>
-      <w:footerReference w:type="default" r:id="rId11"/>
+      <w:headerReference w:type="default" r:id="rId14"/>
+      <w:footerReference w:type="default" r:id="rId15"/>
       <w:pgSz w:w="12240" w:h="15840"/>
       <w:pgMar w:top="1440" w:right="1440" w:bottom="1440" w:left="1440" w:header="708" w:footer="708" w:gutter="0"/>
       <w:cols w:space="708"/>
@@ -1177,7 +2261,7 @@
         <w:noProof/>
         <w:lang w:val="tr-TR"/>
       </w:rPr>
-      <w:t>26/06/18</w:t>
+      <w:t>10/07/18</w:t>
     </w:r>
     <w:r>
       <w:fldChar w:fldCharType="end"/>
@@ -1189,6 +2273,95 @@
 <file path=word/numbering.xml><?xml version="1.0" encoding="utf-8"?>
 <w:numbering xmlns:wpc="http://schemas.microsoft.com/office/word/2010/wordprocessingCanvas" xmlns:cx="http://schemas.microsoft.com/office/drawing/2014/chartex" xmlns:cx1="http://schemas.microsoft.com/office/drawing/2015/9/8/chartex" xmlns:cx2="http://schemas.microsoft.com/office/drawing/2015/10/21/chartex" xmlns:cx3="http://schemas.microsoft.com/office/drawing/2016/5/9/chartex" xmlns:cx4="http://schemas.microsoft.com/office/drawing/2016/5/10/chartex" xmlns:cx5="http://schemas.microsoft.com/office/drawing/2016/5/11/chartex" xmlns:cx6="http://schemas.microsoft.com/office/drawing/2016/5/12/chartex" xmlns:cx7="http://schemas.microsoft.com/office/drawing/2016/5/13/chartex" xmlns:cx8="http://schemas.microsoft.com/office/drawing/2016/5/14/chartex" xmlns:mc="http://schemas.openxmlformats.org/markup-compatibility/2006" xmlns:aink="http://schemas.microsoft.com/office/drawing/2016/ink" xmlns:am3d="http://schemas.microsoft.com/office/drawing/2017/model3d" xmlns:o="urn:schemas-microsoft-com:office:office" xmlns:r="http://schemas.openxmlformats.org/officeDocument/2006/relationships" xmlns:m="http://schemas.openxmlformats.org/officeDocument/2006/math" xmlns:v="urn:schemas-microsoft-com:vml" xmlns:wp14="http://schemas.microsoft.com/office/word/2010/wordprocessingDrawing" xmlns:wp="http://schemas.openxmlformats.org/drawingml/2006/wordprocessingDrawing" xmlns:w10="urn:schemas-microsoft-com:office:word" xmlns:w="http://schemas.openxmlformats.org/wordprocessingml/2006/main" xmlns:w14="http://schemas.microsoft.com/office/word/2010/wordml" xmlns:w15="http://schemas.microsoft.com/office/word/2012/wordml" xmlns:w16cid="http://schemas.microsoft.com/office/word/2016/wordml/cid" xmlns:w16se="http://schemas.microsoft.com/office/word/2015/wordml/symex" xmlns:wpg="http://schemas.microsoft.com/office/word/2010/wordprocessingGroup" xmlns:wpi="http://schemas.microsoft.com/office/word/2010/wordprocessingInk" xmlns:wne="http://schemas.microsoft.com/office/word/2006/wordml" xmlns:wps="http://schemas.microsoft.com/office/word/2010/wordprocessingShape" mc:Ignorable="w14 w15 w16se w16cid wp14">
   <w:abstractNum w:abstractNumId="0" w15:restartNumberingAfterBreak="0">
+    <w:nsid w:val="18F77628"/>
+    <w:multiLevelType w:val="hybridMultilevel"/>
+    <w:tmpl w:val="4AA618AE"/>
+    <w:lvl w:ilvl="0" w:tplc="0409000F">
+      <w:start w:val="1"/>
+      <w:numFmt w:val="decimal"/>
+      <w:lvlText w:val="%1."/>
+      <w:lvlJc w:val="left"/>
+      <w:pPr>
+        <w:ind w:left="720" w:hanging="360"/>
+      </w:pPr>
+      <w:rPr>
+        <w:rFonts w:hint="default"/>
+      </w:rPr>
+    </w:lvl>
+    <w:lvl w:ilvl="1" w:tplc="04090019">
+      <w:start w:val="1"/>
+      <w:numFmt w:val="lowerLetter"/>
+      <w:lvlText w:val="%2."/>
+      <w:lvlJc w:val="left"/>
+      <w:pPr>
+        <w:ind w:left="1440" w:hanging="360"/>
+      </w:pPr>
+    </w:lvl>
+    <w:lvl w:ilvl="2" w:tplc="0409001B" w:tentative="1">
+      <w:start w:val="1"/>
+      <w:numFmt w:val="lowerRoman"/>
+      <w:lvlText w:val="%3."/>
+      <w:lvlJc w:val="right"/>
+      <w:pPr>
+        <w:ind w:left="2160" w:hanging="180"/>
+      </w:pPr>
+    </w:lvl>
+    <w:lvl w:ilvl="3" w:tplc="0409000F" w:tentative="1">
+      <w:start w:val="1"/>
+      <w:numFmt w:val="decimal"/>
+      <w:lvlText w:val="%4."/>
+      <w:lvlJc w:val="left"/>
+      <w:pPr>
+        <w:ind w:left="2880" w:hanging="360"/>
+      </w:pPr>
+    </w:lvl>
+    <w:lvl w:ilvl="4" w:tplc="04090019" w:tentative="1">
+      <w:start w:val="1"/>
+      <w:numFmt w:val="lowerLetter"/>
+      <w:lvlText w:val="%5."/>
+      <w:lvlJc w:val="left"/>
+      <w:pPr>
+        <w:ind w:left="3600" w:hanging="360"/>
+      </w:pPr>
+    </w:lvl>
+    <w:lvl w:ilvl="5" w:tplc="0409001B" w:tentative="1">
+      <w:start w:val="1"/>
+      <w:numFmt w:val="lowerRoman"/>
+      <w:lvlText w:val="%6."/>
+      <w:lvlJc w:val="right"/>
+      <w:pPr>
+        <w:ind w:left="4320" w:hanging="180"/>
+      </w:pPr>
+    </w:lvl>
+    <w:lvl w:ilvl="6" w:tplc="0409000F" w:tentative="1">
+      <w:start w:val="1"/>
+      <w:numFmt w:val="decimal"/>
+      <w:lvlText w:val="%7."/>
+      <w:lvlJc w:val="left"/>
+      <w:pPr>
+        <w:ind w:left="5040" w:hanging="360"/>
+      </w:pPr>
+    </w:lvl>
+    <w:lvl w:ilvl="7" w:tplc="04090019" w:tentative="1">
+      <w:start w:val="1"/>
+      <w:numFmt w:val="lowerLetter"/>
+      <w:lvlText w:val="%8."/>
+      <w:lvlJc w:val="left"/>
+      <w:pPr>
+        <w:ind w:left="5760" w:hanging="360"/>
+      </w:pPr>
+    </w:lvl>
+    <w:lvl w:ilvl="8" w:tplc="0409001B" w:tentative="1">
+      <w:start w:val="1"/>
+      <w:numFmt w:val="lowerRoman"/>
+      <w:lvlText w:val="%9."/>
+      <w:lvlJc w:val="right"/>
+      <w:pPr>
+        <w:ind w:left="6480" w:hanging="180"/>
+      </w:pPr>
+    </w:lvl>
+  </w:abstractNum>
+  <w:abstractNum w:abstractNumId="1" w15:restartNumberingAfterBreak="0">
     <w:nsid w:val="1A8D3891"/>
     <w:multiLevelType w:val="hybridMultilevel"/>
     <w:tmpl w:val="A7F02460"/>
@@ -1204,7 +2377,7 @@
         <w:rFonts w:ascii="Symbol" w:eastAsiaTheme="minorHAnsi" w:hAnsi="Symbol" w:cstheme="minorBidi" w:hint="default"/>
       </w:rPr>
     </w:lvl>
-    <w:lvl w:ilvl="1" w:tplc="04090003" w:tentative="1">
+    <w:lvl w:ilvl="1" w:tplc="04090003">
       <w:start w:val="1"/>
       <w:numFmt w:val="bullet"/>
       <w:lvlText w:val="o"/>
@@ -1301,7 +2474,96 @@
       </w:rPr>
     </w:lvl>
   </w:abstractNum>
-  <w:abstractNum w:abstractNumId="1" w15:restartNumberingAfterBreak="0">
+  <w:abstractNum w:abstractNumId="2" w15:restartNumberingAfterBreak="0">
+    <w:nsid w:val="2F13220A"/>
+    <w:multiLevelType w:val="hybridMultilevel"/>
+    <w:tmpl w:val="3584947E"/>
+    <w:lvl w:ilvl="0" w:tplc="0409000F">
+      <w:start w:val="1"/>
+      <w:numFmt w:val="decimal"/>
+      <w:lvlText w:val="%1."/>
+      <w:lvlJc w:val="left"/>
+      <w:pPr>
+        <w:ind w:left="720" w:hanging="360"/>
+      </w:pPr>
+      <w:rPr>
+        <w:rFonts w:hint="default"/>
+      </w:rPr>
+    </w:lvl>
+    <w:lvl w:ilvl="1" w:tplc="04090019" w:tentative="1">
+      <w:start w:val="1"/>
+      <w:numFmt w:val="lowerLetter"/>
+      <w:lvlText w:val="%2."/>
+      <w:lvlJc w:val="left"/>
+      <w:pPr>
+        <w:ind w:left="1440" w:hanging="360"/>
+      </w:pPr>
+    </w:lvl>
+    <w:lvl w:ilvl="2" w:tplc="0409001B" w:tentative="1">
+      <w:start w:val="1"/>
+      <w:numFmt w:val="lowerRoman"/>
+      <w:lvlText w:val="%3."/>
+      <w:lvlJc w:val="right"/>
+      <w:pPr>
+        <w:ind w:left="2160" w:hanging="180"/>
+      </w:pPr>
+    </w:lvl>
+    <w:lvl w:ilvl="3" w:tplc="0409000F" w:tentative="1">
+      <w:start w:val="1"/>
+      <w:numFmt w:val="decimal"/>
+      <w:lvlText w:val="%4."/>
+      <w:lvlJc w:val="left"/>
+      <w:pPr>
+        <w:ind w:left="2880" w:hanging="360"/>
+      </w:pPr>
+    </w:lvl>
+    <w:lvl w:ilvl="4" w:tplc="04090019" w:tentative="1">
+      <w:start w:val="1"/>
+      <w:numFmt w:val="lowerLetter"/>
+      <w:lvlText w:val="%5."/>
+      <w:lvlJc w:val="left"/>
+      <w:pPr>
+        <w:ind w:left="3600" w:hanging="360"/>
+      </w:pPr>
+    </w:lvl>
+    <w:lvl w:ilvl="5" w:tplc="0409001B" w:tentative="1">
+      <w:start w:val="1"/>
+      <w:numFmt w:val="lowerRoman"/>
+      <w:lvlText w:val="%6."/>
+      <w:lvlJc w:val="right"/>
+      <w:pPr>
+        <w:ind w:left="4320" w:hanging="180"/>
+      </w:pPr>
+    </w:lvl>
+    <w:lvl w:ilvl="6" w:tplc="0409000F" w:tentative="1">
+      <w:start w:val="1"/>
+      <w:numFmt w:val="decimal"/>
+      <w:lvlText w:val="%7."/>
+      <w:lvlJc w:val="left"/>
+      <w:pPr>
+        <w:ind w:left="5040" w:hanging="360"/>
+      </w:pPr>
+    </w:lvl>
+    <w:lvl w:ilvl="7" w:tplc="04090019" w:tentative="1">
+      <w:start w:val="1"/>
+      <w:numFmt w:val="lowerLetter"/>
+      <w:lvlText w:val="%8."/>
+      <w:lvlJc w:val="left"/>
+      <w:pPr>
+        <w:ind w:left="5760" w:hanging="360"/>
+      </w:pPr>
+    </w:lvl>
+    <w:lvl w:ilvl="8" w:tplc="0409001B" w:tentative="1">
+      <w:start w:val="1"/>
+      <w:numFmt w:val="lowerRoman"/>
+      <w:lvlText w:val="%9."/>
+      <w:lvlJc w:val="right"/>
+      <w:pPr>
+        <w:ind w:left="6480" w:hanging="180"/>
+      </w:pPr>
+    </w:lvl>
+  </w:abstractNum>
+  <w:abstractNum w:abstractNumId="3" w15:restartNumberingAfterBreak="0">
     <w:nsid w:val="3E4B07B2"/>
     <w:multiLevelType w:val="hybridMultilevel"/>
     <w:tmpl w:val="A66C0ADA"/>
@@ -1390,7 +2652,7 @@
       </w:pPr>
     </w:lvl>
   </w:abstractNum>
-  <w:abstractNum w:abstractNumId="2" w15:restartNumberingAfterBreak="0">
+  <w:abstractNum w:abstractNumId="4" w15:restartNumberingAfterBreak="0">
     <w:nsid w:val="76894809"/>
     <w:multiLevelType w:val="hybridMultilevel"/>
     <w:tmpl w:val="DDD6DF2E"/>
@@ -1480,13 +2742,19 @@
     </w:lvl>
   </w:abstractNum>
   <w:num w:numId="1">
+    <w:abstractNumId w:val="3"/>
+  </w:num>
+  <w:num w:numId="2">
+    <w:abstractNumId w:val="4"/>
+  </w:num>
+  <w:num w:numId="3">
     <w:abstractNumId w:val="1"/>
   </w:num>
-  <w:num w:numId="2">
+  <w:num w:numId="4">
+    <w:abstractNumId w:val="0"/>
+  </w:num>
+  <w:num w:numId="5">
     <w:abstractNumId w:val="2"/>
-  </w:num>
-  <w:num w:numId="3">
-    <w:abstractNumId w:val="0"/>
   </w:num>
 </w:numbering>
 </file>
@@ -2462,7 +3730,7 @@
 </file>
 
 <file path=customXml/itemProps1.xml><?xml version="1.0" encoding="utf-8"?>
-<ds:datastoreItem xmlns:ds="http://schemas.openxmlformats.org/officeDocument/2006/customXml" ds:itemID="{98BF8388-D78E-4ED5-A62B-D36F5095487B}">
+<ds:datastoreItem xmlns:ds="http://schemas.openxmlformats.org/officeDocument/2006/customXml" ds:itemID="{F610C8C5-7A42-44A3-AA0A-57EFC9A6C8C8}">
   <ds:schemaRefs>
     <ds:schemaRef ds:uri="http://schemas.openxmlformats.org/officeDocument/2006/bibliography"/>
   </ds:schemaRefs>

</xml_diff>